<commit_message>
otvet na graf dobavlen
</commit_message>
<xml_diff>
--- a/prooviylesanne18_04.docx
+++ b/prooviylesanne18_04.docx
@@ -533,17 +533,6 @@
           <w:shd w:val="clear" w:color="auto" w:fill="FFFFFF"/>
         </w:rPr>
       </w:pPr>
-    </w:p>
-    <w:p>
-      <w:pPr>
-        <w:rPr>
-          <w:rFonts w:ascii="Times New Roman" w:hAnsi="Times New Roman" w:cs="Times New Roman"/>
-          <w:color w:val="303030"/>
-          <w:sz w:val="24"/>
-          <w:szCs w:val="24"/>
-          <w:shd w:val="clear" w:color="auto" w:fill="FFFFFF"/>
-        </w:rPr>
-      </w:pPr>
       <w:r>
         <w:rPr>
           <w:rFonts w:ascii="Times New Roman" w:hAnsi="Times New Roman" w:cs="Times New Roman"/>
@@ -556,18 +545,18 @@
         <mc:AlternateContent>
           <mc:Choice Requires="wps">
             <w:drawing>
-              <wp:anchor distT="0" distB="0" distL="114300" distR="114300" simplePos="0" relativeHeight="251659264" behindDoc="0" locked="0" layoutInCell="1" allowOverlap="1" wp14:anchorId="22BE28F1" wp14:editId="74355CC5">
+              <wp:anchor distT="0" distB="0" distL="114300" distR="114300" simplePos="0" relativeHeight="251691008" behindDoc="0" locked="0" layoutInCell="1" allowOverlap="1" wp14:anchorId="187BEFFF" wp14:editId="65B2C5E1">
                 <wp:simplePos x="0" y="0"/>
                 <wp:positionH relativeFrom="column">
-                  <wp:posOffset>53975</wp:posOffset>
+                  <wp:posOffset>840105</wp:posOffset>
                 </wp:positionH>
                 <wp:positionV relativeFrom="paragraph">
-                  <wp:posOffset>265430</wp:posOffset>
+                  <wp:posOffset>292100</wp:posOffset>
                 </wp:positionV>
-                <wp:extent cx="230505" cy="214630"/>
-                <wp:effectExtent l="0" t="0" r="17145" b="13970"/>
+                <wp:extent cx="292100" cy="273050"/>
+                <wp:effectExtent l="0" t="0" r="12700" b="12700"/>
                 <wp:wrapNone/>
-                <wp:docPr id="1" name="Flowchart: Connector 1"/>
+                <wp:docPr id="27" name="Oval 27"/>
                 <wp:cNvGraphicFramePr/>
                 <a:graphic xmlns:a="http://schemas.openxmlformats.org/drawingml/2006/main">
                   <a:graphicData uri="http://schemas.microsoft.com/office/word/2010/wordprocessingShape">
@@ -576,14 +565,11 @@
                       <wps:spPr>
                         <a:xfrm>
                           <a:off x="0" y="0"/>
-                          <a:ext cx="230505" cy="214630"/>
+                          <a:ext cx="292100" cy="273050"/>
                         </a:xfrm>
-                        <a:prstGeom prst="flowChartConnector">
+                        <a:prstGeom prst="ellipse">
                           <a:avLst/>
                         </a:prstGeom>
-                        <a:solidFill>
-                          <a:srgbClr val="FF0000"/>
-                        </a:solidFill>
                       </wps:spPr>
                       <wps:style>
                         <a:lnRef idx="2">
@@ -610,21 +596,35 @@
                     </wps:wsp>
                   </a:graphicData>
                 </a:graphic>
+                <wp14:sizeRelH relativeFrom="margin">
+                  <wp14:pctWidth>0</wp14:pctWidth>
+                </wp14:sizeRelH>
+                <wp14:sizeRelV relativeFrom="margin">
+                  <wp14:pctHeight>0</wp14:pctHeight>
+                </wp14:sizeRelV>
               </wp:anchor>
             </w:drawing>
           </mc:Choice>
           <mc:Fallback>
             <w:pict>
-              <v:shapetype w14:anchorId="3705547E" id="_x0000_t120" coordsize="21600,21600" o:spt="120" path="m10800,qx,10800,10800,21600,21600,10800,10800,xe">
-                <v:path gradientshapeok="t" o:connecttype="custom" o:connectlocs="10800,0;3163,3163;0,10800;3163,18437;10800,21600;18437,18437;21600,10800;18437,3163" textboxrect="3163,3163,18437,18437"/>
-              </v:shapetype>
-              <v:shape id="Flowchart: Connector 1" o:spid="_x0000_s1026" type="#_x0000_t120" style="position:absolute;margin-left:4.25pt;margin-top:20.9pt;width:18.15pt;height:16.9pt;z-index:251659264;visibility:visible;mso-wrap-style:square;mso-wrap-distance-left:9pt;mso-wrap-distance-top:0;mso-wrap-distance-right:9pt;mso-wrap-distance-bottom:0;mso-position-horizontal:absolute;mso-position-horizontal-relative:text;mso-position-vertical:absolute;mso-position-vertical-relative:text;v-text-anchor:middle" o:gfxdata="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" fillcolor="red" strokecolor="#1f4d78 [1604]" strokeweight="1pt">
+              <v:oval w14:anchorId="321D35DD" id="Oval 27" o:spid="_x0000_s1026" style="position:absolute;margin-left:66.15pt;margin-top:23pt;width:23pt;height:21.5pt;z-index:251691008;visibility:visible;mso-wrap-style:square;mso-width-percent:0;mso-height-percent:0;mso-wrap-distance-left:9pt;mso-wrap-distance-top:0;mso-wrap-distance-right:9pt;mso-wrap-distance-bottom:0;mso-position-horizontal:absolute;mso-position-horizontal-relative:text;mso-position-vertical:absolute;mso-position-vertical-relative:text;mso-width-percent:0;mso-height-percent:0;mso-width-relative:margin;mso-height-relative:margin;v-text-anchor:middle" o:gfxdata="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" fillcolor="#5b9bd5 [3204]" strokecolor="#1f4d78 [1604]" strokeweight="1pt">
                 <v:stroke joinstyle="miter"/>
-              </v:shape>
+              </v:oval>
             </w:pict>
           </mc:Fallback>
         </mc:AlternateContent>
       </w:r>
+    </w:p>
+    <w:p>
+      <w:pPr>
+        <w:rPr>
+          <w:rFonts w:ascii="Times New Roman" w:hAnsi="Times New Roman" w:cs="Times New Roman"/>
+          <w:color w:val="303030"/>
+          <w:sz w:val="24"/>
+          <w:szCs w:val="24"/>
+          <w:shd w:val="clear" w:color="auto" w:fill="FFFFFF"/>
+        </w:rPr>
+      </w:pPr>
       <w:r>
         <w:rPr>
           <w:rFonts w:ascii="Times New Roman" w:hAnsi="Times New Roman" w:cs="Times New Roman"/>
@@ -637,18 +637,86 @@
         <mc:AlternateContent>
           <mc:Choice Requires="wps">
             <w:drawing>
-              <wp:anchor distT="0" distB="0" distL="114300" distR="114300" simplePos="0" relativeHeight="251661312" behindDoc="0" locked="0" layoutInCell="1" allowOverlap="1" wp14:anchorId="405A9760" wp14:editId="6E6E13BE">
+              <wp:anchor distT="0" distB="0" distL="114300" distR="114300" simplePos="0" relativeHeight="251709440" behindDoc="0" locked="0" layoutInCell="1" allowOverlap="1">
                 <wp:simplePos x="0" y="0"/>
                 <wp:positionH relativeFrom="column">
-                  <wp:posOffset>913875</wp:posOffset>
+                  <wp:posOffset>1859915</wp:posOffset>
                 </wp:positionH>
                 <wp:positionV relativeFrom="paragraph">
-                  <wp:posOffset>266700</wp:posOffset>
+                  <wp:posOffset>223520</wp:posOffset>
                 </wp:positionV>
-                <wp:extent cx="230587" cy="214685"/>
-                <wp:effectExtent l="0" t="0" r="17145" b="13970"/>
+                <wp:extent cx="110490" cy="1130300"/>
+                <wp:effectExtent l="0" t="0" r="22860" b="31750"/>
                 <wp:wrapNone/>
-                <wp:docPr id="2" name="Flowchart: Connector 2"/>
+                <wp:docPr id="40" name="Straight Connector 40"/>
+                <wp:cNvGraphicFramePr/>
+                <a:graphic xmlns:a="http://schemas.openxmlformats.org/drawingml/2006/main">
+                  <a:graphicData uri="http://schemas.microsoft.com/office/word/2010/wordprocessingShape">
+                    <wps:wsp>
+                      <wps:cNvCnPr/>
+                      <wps:spPr>
+                        <a:xfrm flipH="1">
+                          <a:off x="0" y="0"/>
+                          <a:ext cx="110490" cy="1130300"/>
+                        </a:xfrm>
+                        <a:prstGeom prst="line">
+                          <a:avLst/>
+                        </a:prstGeom>
+                      </wps:spPr>
+                      <wps:style>
+                        <a:lnRef idx="1">
+                          <a:schemeClr val="accent1"/>
+                        </a:lnRef>
+                        <a:fillRef idx="0">
+                          <a:schemeClr val="accent1"/>
+                        </a:fillRef>
+                        <a:effectRef idx="0">
+                          <a:schemeClr val="accent1"/>
+                        </a:effectRef>
+                        <a:fontRef idx="minor">
+                          <a:schemeClr val="tx1"/>
+                        </a:fontRef>
+                      </wps:style>
+                      <wps:bodyPr/>
+                    </wps:wsp>
+                  </a:graphicData>
+                </a:graphic>
+              </wp:anchor>
+            </w:drawing>
+          </mc:Choice>
+          <mc:Fallback>
+            <w:pict>
+              <v:line w14:anchorId="7EC832F5" id="Straight Connector 40" o:spid="_x0000_s1026" style="position:absolute;flip:x;z-index:251709440;visibility:visible;mso-wrap-style:square;mso-wrap-distance-left:9pt;mso-wrap-distance-top:0;mso-wrap-distance-right:9pt;mso-wrap-distance-bottom:0;mso-position-horizontal:absolute;mso-position-horizontal-relative:text;mso-position-vertical:absolute;mso-position-vertical-relative:text" from="146.45pt,17.6pt" to="155.15pt,106.6pt" o:gfxdata="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" strokecolor="#5b9bd5 [3204]" strokeweight=".5pt">
+                <v:stroke joinstyle="miter"/>
+              </v:line>
+            </w:pict>
+          </mc:Fallback>
+        </mc:AlternateContent>
+      </w:r>
+      <w:r>
+        <w:rPr>
+          <w:rFonts w:ascii="Times New Roman" w:hAnsi="Times New Roman" w:cs="Times New Roman"/>
+          <w:noProof/>
+          <w:color w:val="303030"/>
+          <w:sz w:val="24"/>
+          <w:szCs w:val="24"/>
+          <w:lang w:eastAsia="et-EE"/>
+        </w:rPr>
+        <mc:AlternateContent>
+          <mc:Choice Requires="wps">
+            <w:drawing>
+              <wp:anchor distT="0" distB="0" distL="114300" distR="114300" simplePos="0" relativeHeight="251699200" behindDoc="0" locked="0" layoutInCell="1" allowOverlap="1" wp14:anchorId="33313CE4" wp14:editId="02F9CC8D">
+                <wp:simplePos x="0" y="0"/>
+                <wp:positionH relativeFrom="column">
+                  <wp:posOffset>1859915</wp:posOffset>
+                </wp:positionH>
+                <wp:positionV relativeFrom="paragraph">
+                  <wp:posOffset>96520</wp:posOffset>
+                </wp:positionV>
+                <wp:extent cx="292100" cy="273050"/>
+                <wp:effectExtent l="0" t="0" r="12700" b="12700"/>
+                <wp:wrapNone/>
+                <wp:docPr id="31" name="Oval 31"/>
                 <wp:cNvGraphicFramePr/>
                 <a:graphic xmlns:a="http://schemas.openxmlformats.org/drawingml/2006/main">
                   <a:graphicData uri="http://schemas.microsoft.com/office/word/2010/wordprocessingShape">
@@ -657,13 +725,1209 @@
                       <wps:spPr>
                         <a:xfrm>
                           <a:off x="0" y="0"/>
-                          <a:ext cx="230587" cy="214685"/>
+                          <a:ext cx="292100" cy="273050"/>
+                        </a:xfrm>
+                        <a:prstGeom prst="ellipse">
+                          <a:avLst/>
+                        </a:prstGeom>
+                      </wps:spPr>
+                      <wps:style>
+                        <a:lnRef idx="2">
+                          <a:schemeClr val="accent1">
+                            <a:shade val="50000"/>
+                          </a:schemeClr>
+                        </a:lnRef>
+                        <a:fillRef idx="1">
+                          <a:schemeClr val="accent1"/>
+                        </a:fillRef>
+                        <a:effectRef idx="0">
+                          <a:schemeClr val="accent1"/>
+                        </a:effectRef>
+                        <a:fontRef idx="minor">
+                          <a:schemeClr val="lt1"/>
+                        </a:fontRef>
+                      </wps:style>
+                      <wps:bodyPr rot="0" spcFirstLastPara="0" vertOverflow="overflow" horzOverflow="overflow" vert="horz" wrap="square" lIns="91440" tIns="45720" rIns="91440" bIns="45720" numCol="1" spcCol="0" rtlCol="0" fromWordArt="0" anchor="ctr" anchorCtr="0" forceAA="0" compatLnSpc="1">
+                        <a:prstTxWarp prst="textNoShape">
+                          <a:avLst/>
+                        </a:prstTxWarp>
+                        <a:noAutofit/>
+                      </wps:bodyPr>
+                    </wps:wsp>
+                  </a:graphicData>
+                </a:graphic>
+                <wp14:sizeRelH relativeFrom="margin">
+                  <wp14:pctWidth>0</wp14:pctWidth>
+                </wp14:sizeRelH>
+                <wp14:sizeRelV relativeFrom="margin">
+                  <wp14:pctHeight>0</wp14:pctHeight>
+                </wp14:sizeRelV>
+              </wp:anchor>
+            </w:drawing>
+          </mc:Choice>
+          <mc:Fallback>
+            <w:pict>
+              <v:oval w14:anchorId="7F1741F2" id="Oval 31" o:spid="_x0000_s1026" style="position:absolute;margin-left:146.45pt;margin-top:7.6pt;width:23pt;height:21.5pt;z-index:251699200;visibility:visible;mso-wrap-style:square;mso-width-percent:0;mso-height-percent:0;mso-wrap-distance-left:9pt;mso-wrap-distance-top:0;mso-wrap-distance-right:9pt;mso-wrap-distance-bottom:0;mso-position-horizontal:absolute;mso-position-horizontal-relative:text;mso-position-vertical:absolute;mso-position-vertical-relative:text;mso-width-percent:0;mso-height-percent:0;mso-width-relative:margin;mso-height-relative:margin;v-text-anchor:middle" o:gfxdata="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" fillcolor="#5b9bd5 [3204]" strokecolor="#1f4d78 [1604]" strokeweight="1pt">
+                <v:stroke joinstyle="miter"/>
+              </v:oval>
+            </w:pict>
+          </mc:Fallback>
+        </mc:AlternateContent>
+      </w:r>
+      <w:r>
+        <w:rPr>
+          <w:rFonts w:ascii="Times New Roman" w:hAnsi="Times New Roman" w:cs="Times New Roman"/>
+          <w:noProof/>
+          <w:color w:val="303030"/>
+          <w:sz w:val="24"/>
+          <w:szCs w:val="24"/>
+          <w:lang w:eastAsia="et-EE"/>
+        </w:rPr>
+        <mc:AlternateContent>
+          <mc:Choice Requires="wps">
+            <w:drawing>
+              <wp:anchor distT="0" distB="0" distL="114300" distR="114300" simplePos="0" relativeHeight="251708416" behindDoc="0" locked="0" layoutInCell="1" allowOverlap="1">
+                <wp:simplePos x="0" y="0"/>
+                <wp:positionH relativeFrom="column">
+                  <wp:posOffset>1652905</wp:posOffset>
+                </wp:positionH>
+                <wp:positionV relativeFrom="paragraph">
+                  <wp:posOffset>274320</wp:posOffset>
+                </wp:positionV>
+                <wp:extent cx="207010" cy="1079500"/>
+                <wp:effectExtent l="0" t="0" r="21590" b="25400"/>
+                <wp:wrapNone/>
+                <wp:docPr id="39" name="Straight Connector 39"/>
+                <wp:cNvGraphicFramePr/>
+                <a:graphic xmlns:a="http://schemas.openxmlformats.org/drawingml/2006/main">
+                  <a:graphicData uri="http://schemas.microsoft.com/office/word/2010/wordprocessingShape">
+                    <wps:wsp>
+                      <wps:cNvCnPr/>
+                      <wps:spPr>
+                        <a:xfrm>
+                          <a:off x="0" y="0"/>
+                          <a:ext cx="207010" cy="1079500"/>
+                        </a:xfrm>
+                        <a:prstGeom prst="line">
+                          <a:avLst/>
+                        </a:prstGeom>
+                      </wps:spPr>
+                      <wps:style>
+                        <a:lnRef idx="1">
+                          <a:schemeClr val="accent1"/>
+                        </a:lnRef>
+                        <a:fillRef idx="0">
+                          <a:schemeClr val="accent1"/>
+                        </a:fillRef>
+                        <a:effectRef idx="0">
+                          <a:schemeClr val="accent1"/>
+                        </a:effectRef>
+                        <a:fontRef idx="minor">
+                          <a:schemeClr val="tx1"/>
+                        </a:fontRef>
+                      </wps:style>
+                      <wps:bodyPr/>
+                    </wps:wsp>
+                  </a:graphicData>
+                </a:graphic>
+              </wp:anchor>
+            </w:drawing>
+          </mc:Choice>
+          <mc:Fallback>
+            <w:pict>
+              <v:line w14:anchorId="35AC16D9" id="Straight Connector 39" o:spid="_x0000_s1026" style="position:absolute;z-index:251708416;visibility:visible;mso-wrap-style:square;mso-wrap-distance-left:9pt;mso-wrap-distance-top:0;mso-wrap-distance-right:9pt;mso-wrap-distance-bottom:0;mso-position-horizontal:absolute;mso-position-horizontal-relative:text;mso-position-vertical:absolute;mso-position-vertical-relative:text" from="130.15pt,21.6pt" to="146.45pt,106.6pt" o:gfxdata="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" strokecolor="#5b9bd5 [3204]" strokeweight=".5pt">
+                <v:stroke joinstyle="miter"/>
+              </v:line>
+            </w:pict>
+          </mc:Fallback>
+        </mc:AlternateContent>
+      </w:r>
+      <w:r>
+        <w:rPr>
+          <w:rFonts w:ascii="Times New Roman" w:hAnsi="Times New Roman" w:cs="Times New Roman"/>
+          <w:noProof/>
+          <w:color w:val="303030"/>
+          <w:sz w:val="24"/>
+          <w:szCs w:val="24"/>
+          <w:lang w:eastAsia="et-EE"/>
+        </w:rPr>
+        <mc:AlternateContent>
+          <mc:Choice Requires="wps">
+            <w:drawing>
+              <wp:anchor distT="0" distB="0" distL="114300" distR="114300" simplePos="0" relativeHeight="251706368" behindDoc="0" locked="0" layoutInCell="1" allowOverlap="1">
+                <wp:simplePos x="0" y="0"/>
+                <wp:positionH relativeFrom="column">
+                  <wp:posOffset>967105</wp:posOffset>
+                </wp:positionH>
+                <wp:positionV relativeFrom="paragraph">
+                  <wp:posOffset>191770</wp:posOffset>
+                </wp:positionV>
+                <wp:extent cx="57150" cy="1162050"/>
+                <wp:effectExtent l="0" t="0" r="19050" b="19050"/>
+                <wp:wrapNone/>
+                <wp:docPr id="37" name="Straight Connector 37"/>
+                <wp:cNvGraphicFramePr/>
+                <a:graphic xmlns:a="http://schemas.openxmlformats.org/drawingml/2006/main">
+                  <a:graphicData uri="http://schemas.microsoft.com/office/word/2010/wordprocessingShape">
+                    <wps:wsp>
+                      <wps:cNvCnPr/>
+                      <wps:spPr>
+                        <a:xfrm flipH="1">
+                          <a:off x="0" y="0"/>
+                          <a:ext cx="57150" cy="1162050"/>
+                        </a:xfrm>
+                        <a:prstGeom prst="line">
+                          <a:avLst/>
+                        </a:prstGeom>
+                      </wps:spPr>
+                      <wps:style>
+                        <a:lnRef idx="1">
+                          <a:schemeClr val="accent1"/>
+                        </a:lnRef>
+                        <a:fillRef idx="0">
+                          <a:schemeClr val="accent1"/>
+                        </a:fillRef>
+                        <a:effectRef idx="0">
+                          <a:schemeClr val="accent1"/>
+                        </a:effectRef>
+                        <a:fontRef idx="minor">
+                          <a:schemeClr val="tx1"/>
+                        </a:fontRef>
+                      </wps:style>
+                      <wps:bodyPr/>
+                    </wps:wsp>
+                  </a:graphicData>
+                </a:graphic>
+              </wp:anchor>
+            </w:drawing>
+          </mc:Choice>
+          <mc:Fallback>
+            <w:pict>
+              <v:line w14:anchorId="4D99C6A0" id="Straight Connector 37" o:spid="_x0000_s1026" style="position:absolute;flip:x;z-index:251706368;visibility:visible;mso-wrap-style:square;mso-wrap-distance-left:9pt;mso-wrap-distance-top:0;mso-wrap-distance-right:9pt;mso-wrap-distance-bottom:0;mso-position-horizontal:absolute;mso-position-horizontal-relative:text;mso-position-vertical:absolute;mso-position-vertical-relative:text" from="76.15pt,15.1pt" to="80.65pt,106.6pt" o:gfxdata="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" strokecolor="#5b9bd5 [3204]" strokeweight=".5pt">
+                <v:stroke joinstyle="miter"/>
+              </v:line>
+            </w:pict>
+          </mc:Fallback>
+        </mc:AlternateContent>
+      </w:r>
+      <w:r>
+        <w:rPr>
+          <w:rFonts w:ascii="Times New Roman" w:hAnsi="Times New Roman" w:cs="Times New Roman"/>
+          <w:noProof/>
+          <w:color w:val="303030"/>
+          <w:sz w:val="24"/>
+          <w:szCs w:val="24"/>
+          <w:lang w:eastAsia="et-EE"/>
+        </w:rPr>
+        <mc:AlternateContent>
+          <mc:Choice Requires="wps">
+            <w:drawing>
+              <wp:anchor distT="0" distB="0" distL="114300" distR="114300" simplePos="0" relativeHeight="251697152" behindDoc="0" locked="0" layoutInCell="1" allowOverlap="1" wp14:anchorId="47B10BEE" wp14:editId="6E238B17">
+                <wp:simplePos x="0" y="0"/>
+                <wp:positionH relativeFrom="column">
+                  <wp:posOffset>1506855</wp:posOffset>
+                </wp:positionH>
+                <wp:positionV relativeFrom="paragraph">
+                  <wp:posOffset>134620</wp:posOffset>
+                </wp:positionV>
+                <wp:extent cx="292100" cy="273050"/>
+                <wp:effectExtent l="0" t="0" r="12700" b="12700"/>
+                <wp:wrapNone/>
+                <wp:docPr id="30" name="Oval 30"/>
+                <wp:cNvGraphicFramePr/>
+                <a:graphic xmlns:a="http://schemas.openxmlformats.org/drawingml/2006/main">
+                  <a:graphicData uri="http://schemas.microsoft.com/office/word/2010/wordprocessingShape">
+                    <wps:wsp>
+                      <wps:cNvSpPr/>
+                      <wps:spPr>
+                        <a:xfrm>
+                          <a:off x="0" y="0"/>
+                          <a:ext cx="292100" cy="273050"/>
+                        </a:xfrm>
+                        <a:prstGeom prst="ellipse">
+                          <a:avLst/>
+                        </a:prstGeom>
+                      </wps:spPr>
+                      <wps:style>
+                        <a:lnRef idx="2">
+                          <a:schemeClr val="accent1">
+                            <a:shade val="50000"/>
+                          </a:schemeClr>
+                        </a:lnRef>
+                        <a:fillRef idx="1">
+                          <a:schemeClr val="accent1"/>
+                        </a:fillRef>
+                        <a:effectRef idx="0">
+                          <a:schemeClr val="accent1"/>
+                        </a:effectRef>
+                        <a:fontRef idx="minor">
+                          <a:schemeClr val="lt1"/>
+                        </a:fontRef>
+                      </wps:style>
+                      <wps:bodyPr rot="0" spcFirstLastPara="0" vertOverflow="overflow" horzOverflow="overflow" vert="horz" wrap="square" lIns="91440" tIns="45720" rIns="91440" bIns="45720" numCol="1" spcCol="0" rtlCol="0" fromWordArt="0" anchor="ctr" anchorCtr="0" forceAA="0" compatLnSpc="1">
+                        <a:prstTxWarp prst="textNoShape">
+                          <a:avLst/>
+                        </a:prstTxWarp>
+                        <a:noAutofit/>
+                      </wps:bodyPr>
+                    </wps:wsp>
+                  </a:graphicData>
+                </a:graphic>
+                <wp14:sizeRelH relativeFrom="margin">
+                  <wp14:pctWidth>0</wp14:pctWidth>
+                </wp14:sizeRelH>
+                <wp14:sizeRelV relativeFrom="margin">
+                  <wp14:pctHeight>0</wp14:pctHeight>
+                </wp14:sizeRelV>
+              </wp:anchor>
+            </w:drawing>
+          </mc:Choice>
+          <mc:Fallback>
+            <w:pict>
+              <v:oval w14:anchorId="6C963329" id="Oval 30" o:spid="_x0000_s1026" style="position:absolute;margin-left:118.65pt;margin-top:10.6pt;width:23pt;height:21.5pt;z-index:251697152;visibility:visible;mso-wrap-style:square;mso-width-percent:0;mso-height-percent:0;mso-wrap-distance-left:9pt;mso-wrap-distance-top:0;mso-wrap-distance-right:9pt;mso-wrap-distance-bottom:0;mso-position-horizontal:absolute;mso-position-horizontal-relative:text;mso-position-vertical:absolute;mso-position-vertical-relative:text;mso-width-percent:0;mso-height-percent:0;mso-width-relative:margin;mso-height-relative:margin;v-text-anchor:middle" o:gfxdata="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" fillcolor="#5b9bd5 [3204]" strokecolor="#1f4d78 [1604]" strokeweight="1pt">
+                <v:stroke joinstyle="miter"/>
+              </v:oval>
+            </w:pict>
+          </mc:Fallback>
+        </mc:AlternateContent>
+      </w:r>
+      <w:r>
+        <w:rPr>
+          <w:rFonts w:ascii="Times New Roman" w:hAnsi="Times New Roman" w:cs="Times New Roman"/>
+          <w:noProof/>
+          <w:color w:val="303030"/>
+          <w:sz w:val="24"/>
+          <w:szCs w:val="24"/>
+          <w:lang w:eastAsia="et-EE"/>
+        </w:rPr>
+        <mc:AlternateContent>
+          <mc:Choice Requires="wps">
+            <w:drawing>
+              <wp:anchor distT="0" distB="0" distL="114300" distR="114300" simplePos="0" relativeHeight="251695104" behindDoc="0" locked="0" layoutInCell="1" allowOverlap="1" wp14:anchorId="649BE531" wp14:editId="4BB4821C">
+                <wp:simplePos x="0" y="0"/>
+                <wp:positionH relativeFrom="column">
+                  <wp:posOffset>1157605</wp:posOffset>
+                </wp:positionH>
+                <wp:positionV relativeFrom="paragraph">
+                  <wp:posOffset>223520</wp:posOffset>
+                </wp:positionV>
+                <wp:extent cx="292100" cy="273050"/>
+                <wp:effectExtent l="0" t="0" r="12700" b="12700"/>
+                <wp:wrapNone/>
+                <wp:docPr id="29" name="Oval 29"/>
+                <wp:cNvGraphicFramePr/>
+                <a:graphic xmlns:a="http://schemas.openxmlformats.org/drawingml/2006/main">
+                  <a:graphicData uri="http://schemas.microsoft.com/office/word/2010/wordprocessingShape">
+                    <wps:wsp>
+                      <wps:cNvSpPr/>
+                      <wps:spPr>
+                        <a:xfrm>
+                          <a:off x="0" y="0"/>
+                          <a:ext cx="292100" cy="273050"/>
+                        </a:xfrm>
+                        <a:prstGeom prst="ellipse">
+                          <a:avLst/>
+                        </a:prstGeom>
+                      </wps:spPr>
+                      <wps:style>
+                        <a:lnRef idx="2">
+                          <a:schemeClr val="accent1">
+                            <a:shade val="50000"/>
+                          </a:schemeClr>
+                        </a:lnRef>
+                        <a:fillRef idx="1">
+                          <a:schemeClr val="accent1"/>
+                        </a:fillRef>
+                        <a:effectRef idx="0">
+                          <a:schemeClr val="accent1"/>
+                        </a:effectRef>
+                        <a:fontRef idx="minor">
+                          <a:schemeClr val="lt1"/>
+                        </a:fontRef>
+                      </wps:style>
+                      <wps:bodyPr rot="0" spcFirstLastPara="0" vertOverflow="overflow" horzOverflow="overflow" vert="horz" wrap="square" lIns="91440" tIns="45720" rIns="91440" bIns="45720" numCol="1" spcCol="0" rtlCol="0" fromWordArt="0" anchor="ctr" anchorCtr="0" forceAA="0" compatLnSpc="1">
+                        <a:prstTxWarp prst="textNoShape">
+                          <a:avLst/>
+                        </a:prstTxWarp>
+                        <a:noAutofit/>
+                      </wps:bodyPr>
+                    </wps:wsp>
+                  </a:graphicData>
+                </a:graphic>
+                <wp14:sizeRelH relativeFrom="margin">
+                  <wp14:pctWidth>0</wp14:pctWidth>
+                </wp14:sizeRelH>
+                <wp14:sizeRelV relativeFrom="margin">
+                  <wp14:pctHeight>0</wp14:pctHeight>
+                </wp14:sizeRelV>
+              </wp:anchor>
+            </w:drawing>
+          </mc:Choice>
+          <mc:Fallback>
+            <w:pict>
+              <v:oval w14:anchorId="2D7931AD" id="Oval 29" o:spid="_x0000_s1026" style="position:absolute;margin-left:91.15pt;margin-top:17.6pt;width:23pt;height:21.5pt;z-index:251695104;visibility:visible;mso-wrap-style:square;mso-width-percent:0;mso-height-percent:0;mso-wrap-distance-left:9pt;mso-wrap-distance-top:0;mso-wrap-distance-right:9pt;mso-wrap-distance-bottom:0;mso-position-horizontal:absolute;mso-position-horizontal-relative:text;mso-position-vertical:absolute;mso-position-vertical-relative:text;mso-width-percent:0;mso-height-percent:0;mso-width-relative:margin;mso-height-relative:margin;v-text-anchor:middle" o:gfxdata="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" fillcolor="#5b9bd5 [3204]" strokecolor="#1f4d78 [1604]" strokeweight="1pt">
+                <v:stroke joinstyle="miter"/>
+              </v:oval>
+            </w:pict>
+          </mc:Fallback>
+        </mc:AlternateContent>
+      </w:r>
+      <w:r>
+        <w:rPr>
+          <w:rFonts w:ascii="Times New Roman" w:hAnsi="Times New Roman" w:cs="Times New Roman"/>
+          <w:noProof/>
+          <w:color w:val="303030"/>
+          <w:sz w:val="24"/>
+          <w:szCs w:val="24"/>
+          <w:lang w:eastAsia="et-EE"/>
+        </w:rPr>
+        <mc:AlternateContent>
+          <mc:Choice Requires="wps">
+            <w:drawing>
+              <wp:anchor distT="0" distB="0" distL="114300" distR="114300" simplePos="0" relativeHeight="251693056" behindDoc="0" locked="0" layoutInCell="1" allowOverlap="1" wp14:anchorId="66F048EE" wp14:editId="2B2ACDB8">
+                <wp:simplePos x="0" y="0"/>
+                <wp:positionH relativeFrom="column">
+                  <wp:posOffset>548005</wp:posOffset>
+                </wp:positionH>
+                <wp:positionV relativeFrom="paragraph">
+                  <wp:posOffset>223520</wp:posOffset>
+                </wp:positionV>
+                <wp:extent cx="292100" cy="273050"/>
+                <wp:effectExtent l="0" t="0" r="12700" b="12700"/>
+                <wp:wrapNone/>
+                <wp:docPr id="28" name="Oval 28"/>
+                <wp:cNvGraphicFramePr/>
+                <a:graphic xmlns:a="http://schemas.openxmlformats.org/drawingml/2006/main">
+                  <a:graphicData uri="http://schemas.microsoft.com/office/word/2010/wordprocessingShape">
+                    <wps:wsp>
+                      <wps:cNvSpPr/>
+                      <wps:spPr>
+                        <a:xfrm>
+                          <a:off x="0" y="0"/>
+                          <a:ext cx="292100" cy="273050"/>
+                        </a:xfrm>
+                        <a:prstGeom prst="ellipse">
+                          <a:avLst/>
+                        </a:prstGeom>
+                      </wps:spPr>
+                      <wps:style>
+                        <a:lnRef idx="2">
+                          <a:schemeClr val="accent1">
+                            <a:shade val="50000"/>
+                          </a:schemeClr>
+                        </a:lnRef>
+                        <a:fillRef idx="1">
+                          <a:schemeClr val="accent1"/>
+                        </a:fillRef>
+                        <a:effectRef idx="0">
+                          <a:schemeClr val="accent1"/>
+                        </a:effectRef>
+                        <a:fontRef idx="minor">
+                          <a:schemeClr val="lt1"/>
+                        </a:fontRef>
+                      </wps:style>
+                      <wps:bodyPr rot="0" spcFirstLastPara="0" vertOverflow="overflow" horzOverflow="overflow" vert="horz" wrap="square" lIns="91440" tIns="45720" rIns="91440" bIns="45720" numCol="1" spcCol="0" rtlCol="0" fromWordArt="0" anchor="ctr" anchorCtr="0" forceAA="0" compatLnSpc="1">
+                        <a:prstTxWarp prst="textNoShape">
+                          <a:avLst/>
+                        </a:prstTxWarp>
+                        <a:noAutofit/>
+                      </wps:bodyPr>
+                    </wps:wsp>
+                  </a:graphicData>
+                </a:graphic>
+                <wp14:sizeRelH relativeFrom="margin">
+                  <wp14:pctWidth>0</wp14:pctWidth>
+                </wp14:sizeRelH>
+                <wp14:sizeRelV relativeFrom="margin">
+                  <wp14:pctHeight>0</wp14:pctHeight>
+                </wp14:sizeRelV>
+              </wp:anchor>
+            </w:drawing>
+          </mc:Choice>
+          <mc:Fallback>
+            <w:pict>
+              <v:oval w14:anchorId="02FF8DAA" id="Oval 28" o:spid="_x0000_s1026" style="position:absolute;margin-left:43.15pt;margin-top:17.6pt;width:23pt;height:21.5pt;z-index:251693056;visibility:visible;mso-wrap-style:square;mso-width-percent:0;mso-height-percent:0;mso-wrap-distance-left:9pt;mso-wrap-distance-top:0;mso-wrap-distance-right:9pt;mso-wrap-distance-bottom:0;mso-position-horizontal:absolute;mso-position-horizontal-relative:text;mso-position-vertical:absolute;mso-position-vertical-relative:text;mso-width-percent:0;mso-height-percent:0;mso-width-relative:margin;mso-height-relative:margin;v-text-anchor:middle" o:gfxdata="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" fillcolor="#5b9bd5 [3204]" strokecolor="#1f4d78 [1604]" strokeweight="1pt">
+                <v:stroke joinstyle="miter"/>
+              </v:oval>
+            </w:pict>
+          </mc:Fallback>
+        </mc:AlternateContent>
+      </w:r>
+      <w:r>
+        <w:rPr>
+          <w:rFonts w:ascii="Times New Roman" w:hAnsi="Times New Roman" w:cs="Times New Roman"/>
+          <w:noProof/>
+          <w:color w:val="303030"/>
+          <w:sz w:val="24"/>
+          <w:szCs w:val="24"/>
+          <w:lang w:eastAsia="et-EE"/>
+        </w:rPr>
+        <mc:AlternateContent>
+          <mc:Choice Requires="wps">
+            <w:drawing>
+              <wp:anchor distT="0" distB="0" distL="114300" distR="114300" simplePos="0" relativeHeight="251686912" behindDoc="0" locked="0" layoutInCell="1" allowOverlap="1" wp14:anchorId="2422DDF8" wp14:editId="68AA2991">
+                <wp:simplePos x="0" y="0"/>
+                <wp:positionH relativeFrom="column">
+                  <wp:posOffset>-125095</wp:posOffset>
+                </wp:positionH>
+                <wp:positionV relativeFrom="paragraph">
+                  <wp:posOffset>191770</wp:posOffset>
+                </wp:positionV>
+                <wp:extent cx="292100" cy="273050"/>
+                <wp:effectExtent l="0" t="0" r="12700" b="12700"/>
+                <wp:wrapNone/>
+                <wp:docPr id="25" name="Oval 25"/>
+                <wp:cNvGraphicFramePr/>
+                <a:graphic xmlns:a="http://schemas.openxmlformats.org/drawingml/2006/main">
+                  <a:graphicData uri="http://schemas.microsoft.com/office/word/2010/wordprocessingShape">
+                    <wps:wsp>
+                      <wps:cNvSpPr/>
+                      <wps:spPr>
+                        <a:xfrm>
+                          <a:off x="0" y="0"/>
+                          <a:ext cx="292100" cy="273050"/>
+                        </a:xfrm>
+                        <a:prstGeom prst="ellipse">
+                          <a:avLst/>
+                        </a:prstGeom>
+                      </wps:spPr>
+                      <wps:style>
+                        <a:lnRef idx="2">
+                          <a:schemeClr val="accent1">
+                            <a:shade val="50000"/>
+                          </a:schemeClr>
+                        </a:lnRef>
+                        <a:fillRef idx="1">
+                          <a:schemeClr val="accent1"/>
+                        </a:fillRef>
+                        <a:effectRef idx="0">
+                          <a:schemeClr val="accent1"/>
+                        </a:effectRef>
+                        <a:fontRef idx="minor">
+                          <a:schemeClr val="lt1"/>
+                        </a:fontRef>
+                      </wps:style>
+                      <wps:bodyPr rot="0" spcFirstLastPara="0" vertOverflow="overflow" horzOverflow="overflow" vert="horz" wrap="square" lIns="91440" tIns="45720" rIns="91440" bIns="45720" numCol="1" spcCol="0" rtlCol="0" fromWordArt="0" anchor="ctr" anchorCtr="0" forceAA="0" compatLnSpc="1">
+                        <a:prstTxWarp prst="textNoShape">
+                          <a:avLst/>
+                        </a:prstTxWarp>
+                        <a:noAutofit/>
+                      </wps:bodyPr>
+                    </wps:wsp>
+                  </a:graphicData>
+                </a:graphic>
+                <wp14:sizeRelH relativeFrom="margin">
+                  <wp14:pctWidth>0</wp14:pctWidth>
+                </wp14:sizeRelH>
+                <wp14:sizeRelV relativeFrom="margin">
+                  <wp14:pctHeight>0</wp14:pctHeight>
+                </wp14:sizeRelV>
+              </wp:anchor>
+            </w:drawing>
+          </mc:Choice>
+          <mc:Fallback>
+            <w:pict>
+              <v:oval w14:anchorId="3FA95A11" id="Oval 25" o:spid="_x0000_s1026" style="position:absolute;margin-left:-9.85pt;margin-top:15.1pt;width:23pt;height:21.5pt;z-index:251686912;visibility:visible;mso-wrap-style:square;mso-width-percent:0;mso-height-percent:0;mso-wrap-distance-left:9pt;mso-wrap-distance-top:0;mso-wrap-distance-right:9pt;mso-wrap-distance-bottom:0;mso-position-horizontal:absolute;mso-position-horizontal-relative:text;mso-position-vertical:absolute;mso-position-vertical-relative:text;mso-width-percent:0;mso-height-percent:0;mso-width-relative:margin;mso-height-relative:margin;v-text-anchor:middle" o:gfxdata="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" fillcolor="#5b9bd5 [3204]" strokecolor="#1f4d78 [1604]" strokeweight="1pt">
+                <v:stroke joinstyle="miter"/>
+              </v:oval>
+            </w:pict>
+          </mc:Fallback>
+        </mc:AlternateContent>
+      </w:r>
+    </w:p>
+    <w:p>
+      <w:bookmarkStart w:id="0" w:name="_GoBack"/>
+      <w:bookmarkEnd w:id="0"/>
+      <w:r>
+        <w:rPr>
+          <w:rFonts w:ascii="Times New Roman" w:hAnsi="Times New Roman" w:cs="Times New Roman"/>
+          <w:noProof/>
+          <w:color w:val="303030"/>
+          <w:sz w:val="24"/>
+          <w:szCs w:val="24"/>
+          <w:lang w:eastAsia="et-EE"/>
+        </w:rPr>
+        <mc:AlternateContent>
+          <mc:Choice Requires="wps">
+            <w:drawing>
+              <wp:anchor distT="0" distB="0" distL="114300" distR="114300" simplePos="0" relativeHeight="251710464" behindDoc="0" locked="0" layoutInCell="1" allowOverlap="1">
+                <wp:simplePos x="0" y="0"/>
+                <wp:positionH relativeFrom="column">
+                  <wp:posOffset>1862455</wp:posOffset>
+                </wp:positionH>
+                <wp:positionV relativeFrom="paragraph">
+                  <wp:posOffset>237490</wp:posOffset>
+                </wp:positionV>
+                <wp:extent cx="381000" cy="825500"/>
+                <wp:effectExtent l="0" t="0" r="19050" b="31750"/>
+                <wp:wrapNone/>
+                <wp:docPr id="41" name="Straight Connector 41"/>
+                <wp:cNvGraphicFramePr/>
+                <a:graphic xmlns:a="http://schemas.openxmlformats.org/drawingml/2006/main">
+                  <a:graphicData uri="http://schemas.microsoft.com/office/word/2010/wordprocessingShape">
+                    <wps:wsp>
+                      <wps:cNvCnPr/>
+                      <wps:spPr>
+                        <a:xfrm flipH="1">
+                          <a:off x="0" y="0"/>
+                          <a:ext cx="381000" cy="825500"/>
+                        </a:xfrm>
+                        <a:prstGeom prst="line">
+                          <a:avLst/>
+                        </a:prstGeom>
+                      </wps:spPr>
+                      <wps:style>
+                        <a:lnRef idx="1">
+                          <a:schemeClr val="accent1"/>
+                        </a:lnRef>
+                        <a:fillRef idx="0">
+                          <a:schemeClr val="accent1"/>
+                        </a:fillRef>
+                        <a:effectRef idx="0">
+                          <a:schemeClr val="accent1"/>
+                        </a:effectRef>
+                        <a:fontRef idx="minor">
+                          <a:schemeClr val="tx1"/>
+                        </a:fontRef>
+                      </wps:style>
+                      <wps:bodyPr/>
+                    </wps:wsp>
+                  </a:graphicData>
+                </a:graphic>
+              </wp:anchor>
+            </w:drawing>
+          </mc:Choice>
+          <mc:Fallback>
+            <w:pict>
+              <v:line w14:anchorId="75F7A0D8" id="Straight Connector 41" o:spid="_x0000_s1026" style="position:absolute;flip:x;z-index:251710464;visibility:visible;mso-wrap-style:square;mso-wrap-distance-left:9pt;mso-wrap-distance-top:0;mso-wrap-distance-right:9pt;mso-wrap-distance-bottom:0;mso-position-horizontal:absolute;mso-position-horizontal-relative:text;mso-position-vertical:absolute;mso-position-vertical-relative:text" from="146.65pt,18.7pt" to="176.65pt,83.7pt" o:gfxdata="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" strokecolor="#5b9bd5 [3204]" strokeweight=".5pt">
+                <v:stroke joinstyle="miter"/>
+              </v:line>
+            </w:pict>
+          </mc:Fallback>
+        </mc:AlternateContent>
+      </w:r>
+      <w:r>
+        <w:rPr>
+          <w:rFonts w:ascii="Times New Roman" w:hAnsi="Times New Roman" w:cs="Times New Roman"/>
+          <w:noProof/>
+          <w:color w:val="303030"/>
+          <w:sz w:val="24"/>
+          <w:szCs w:val="24"/>
+          <w:lang w:eastAsia="et-EE"/>
+        </w:rPr>
+        <mc:AlternateContent>
+          <mc:Choice Requires="wps">
+            <w:drawing>
+              <wp:anchor distT="0" distB="0" distL="114300" distR="114300" simplePos="0" relativeHeight="251701248" behindDoc="0" locked="0" layoutInCell="1" allowOverlap="1" wp14:anchorId="152F8955" wp14:editId="5BB42CA9">
+                <wp:simplePos x="0" y="0"/>
+                <wp:positionH relativeFrom="column">
+                  <wp:posOffset>2078355</wp:posOffset>
+                </wp:positionH>
+                <wp:positionV relativeFrom="paragraph">
+                  <wp:posOffset>97790</wp:posOffset>
+                </wp:positionV>
+                <wp:extent cx="292100" cy="273050"/>
+                <wp:effectExtent l="0" t="0" r="12700" b="12700"/>
+                <wp:wrapNone/>
+                <wp:docPr id="32" name="Oval 32"/>
+                <wp:cNvGraphicFramePr/>
+                <a:graphic xmlns:a="http://schemas.openxmlformats.org/drawingml/2006/main">
+                  <a:graphicData uri="http://schemas.microsoft.com/office/word/2010/wordprocessingShape">
+                    <wps:wsp>
+                      <wps:cNvSpPr/>
+                      <wps:spPr>
+                        <a:xfrm>
+                          <a:off x="0" y="0"/>
+                          <a:ext cx="292100" cy="273050"/>
+                        </a:xfrm>
+                        <a:prstGeom prst="ellipse">
+                          <a:avLst/>
+                        </a:prstGeom>
+                      </wps:spPr>
+                      <wps:style>
+                        <a:lnRef idx="2">
+                          <a:schemeClr val="accent1">
+                            <a:shade val="50000"/>
+                          </a:schemeClr>
+                        </a:lnRef>
+                        <a:fillRef idx="1">
+                          <a:schemeClr val="accent1"/>
+                        </a:fillRef>
+                        <a:effectRef idx="0">
+                          <a:schemeClr val="accent1"/>
+                        </a:effectRef>
+                        <a:fontRef idx="minor">
+                          <a:schemeClr val="lt1"/>
+                        </a:fontRef>
+                      </wps:style>
+                      <wps:bodyPr rot="0" spcFirstLastPara="0" vertOverflow="overflow" horzOverflow="overflow" vert="horz" wrap="square" lIns="91440" tIns="45720" rIns="91440" bIns="45720" numCol="1" spcCol="0" rtlCol="0" fromWordArt="0" anchor="ctr" anchorCtr="0" forceAA="0" compatLnSpc="1">
+                        <a:prstTxWarp prst="textNoShape">
+                          <a:avLst/>
+                        </a:prstTxWarp>
+                        <a:noAutofit/>
+                      </wps:bodyPr>
+                    </wps:wsp>
+                  </a:graphicData>
+                </a:graphic>
+                <wp14:sizeRelH relativeFrom="margin">
+                  <wp14:pctWidth>0</wp14:pctWidth>
+                </wp14:sizeRelH>
+                <wp14:sizeRelV relativeFrom="margin">
+                  <wp14:pctHeight>0</wp14:pctHeight>
+                </wp14:sizeRelV>
+              </wp:anchor>
+            </w:drawing>
+          </mc:Choice>
+          <mc:Fallback>
+            <w:pict>
+              <v:oval w14:anchorId="4A3E201A" id="Oval 32" o:spid="_x0000_s1026" style="position:absolute;margin-left:163.65pt;margin-top:7.7pt;width:23pt;height:21.5pt;z-index:251701248;visibility:visible;mso-wrap-style:square;mso-width-percent:0;mso-height-percent:0;mso-wrap-distance-left:9pt;mso-wrap-distance-top:0;mso-wrap-distance-right:9pt;mso-wrap-distance-bottom:0;mso-position-horizontal:absolute;mso-position-horizontal-relative:text;mso-position-vertical:absolute;mso-position-vertical-relative:text;mso-width-percent:0;mso-height-percent:0;mso-width-relative:margin;mso-height-relative:margin;v-text-anchor:middle" o:gfxdata="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" fillcolor="#5b9bd5 [3204]" strokecolor="#1f4d78 [1604]" strokeweight="1pt">
+                <v:stroke joinstyle="miter"/>
+              </v:oval>
+            </w:pict>
+          </mc:Fallback>
+        </mc:AlternateContent>
+      </w:r>
+      <w:r>
+        <w:rPr>
+          <w:rFonts w:ascii="Times New Roman" w:hAnsi="Times New Roman" w:cs="Times New Roman"/>
+          <w:noProof/>
+          <w:color w:val="303030"/>
+          <w:sz w:val="24"/>
+          <w:szCs w:val="24"/>
+          <w:lang w:eastAsia="et-EE"/>
+        </w:rPr>
+        <mc:AlternateContent>
+          <mc:Choice Requires="wps">
+            <w:drawing>
+              <wp:anchor distT="0" distB="0" distL="114300" distR="114300" simplePos="0" relativeHeight="251707392" behindDoc="0" locked="0" layoutInCell="1" allowOverlap="1" wp14:anchorId="1FA93EB4" wp14:editId="3AD72FF2">
+                <wp:simplePos x="0" y="0"/>
+                <wp:positionH relativeFrom="column">
+                  <wp:posOffset>967105</wp:posOffset>
+                </wp:positionH>
+                <wp:positionV relativeFrom="paragraph">
+                  <wp:posOffset>97790</wp:posOffset>
+                </wp:positionV>
+                <wp:extent cx="342900" cy="965200"/>
+                <wp:effectExtent l="0" t="0" r="19050" b="25400"/>
+                <wp:wrapNone/>
+                <wp:docPr id="38" name="Straight Connector 38"/>
+                <wp:cNvGraphicFramePr/>
+                <a:graphic xmlns:a="http://schemas.openxmlformats.org/drawingml/2006/main">
+                  <a:graphicData uri="http://schemas.microsoft.com/office/word/2010/wordprocessingShape">
+                    <wps:wsp>
+                      <wps:cNvCnPr/>
+                      <wps:spPr>
+                        <a:xfrm flipH="1">
+                          <a:off x="0" y="0"/>
+                          <a:ext cx="342900" cy="965200"/>
+                        </a:xfrm>
+                        <a:prstGeom prst="line">
+                          <a:avLst/>
+                        </a:prstGeom>
+                      </wps:spPr>
+                      <wps:style>
+                        <a:lnRef idx="1">
+                          <a:schemeClr val="accent1"/>
+                        </a:lnRef>
+                        <a:fillRef idx="0">
+                          <a:schemeClr val="accent1"/>
+                        </a:fillRef>
+                        <a:effectRef idx="0">
+                          <a:schemeClr val="accent1"/>
+                        </a:effectRef>
+                        <a:fontRef idx="minor">
+                          <a:schemeClr val="tx1"/>
+                        </a:fontRef>
+                      </wps:style>
+                      <wps:bodyPr/>
+                    </wps:wsp>
+                  </a:graphicData>
+                </a:graphic>
+              </wp:anchor>
+            </w:drawing>
+          </mc:Choice>
+          <mc:Fallback>
+            <w:pict>
+              <v:line w14:anchorId="4958DECB" id="Straight Connector 38" o:spid="_x0000_s1026" style="position:absolute;flip:x;z-index:251707392;visibility:visible;mso-wrap-style:square;mso-wrap-distance-left:9pt;mso-wrap-distance-top:0;mso-wrap-distance-right:9pt;mso-wrap-distance-bottom:0;mso-position-horizontal:absolute;mso-position-horizontal-relative:text;mso-position-vertical:absolute;mso-position-vertical-relative:text" from="76.15pt,7.7pt" to="103.15pt,83.7pt" o:gfxdata="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" strokecolor="#5b9bd5 [3204]" strokeweight=".5pt">
+                <v:stroke joinstyle="miter"/>
+              </v:line>
+            </w:pict>
+          </mc:Fallback>
+        </mc:AlternateContent>
+      </w:r>
+      <w:r>
+        <w:rPr>
+          <w:rFonts w:ascii="Times New Roman" w:hAnsi="Times New Roman" w:cs="Times New Roman"/>
+          <w:noProof/>
+          <w:color w:val="303030"/>
+          <w:sz w:val="24"/>
+          <w:szCs w:val="24"/>
+          <w:lang w:eastAsia="et-EE"/>
+        </w:rPr>
+        <mc:AlternateContent>
+          <mc:Choice Requires="wps">
+            <w:drawing>
+              <wp:anchor distT="0" distB="0" distL="114300" distR="114300" simplePos="0" relativeHeight="251705344" behindDoc="0" locked="0" layoutInCell="1" allowOverlap="1" wp14:anchorId="6C57255D" wp14:editId="66414171">
+                <wp:simplePos x="0" y="0"/>
+                <wp:positionH relativeFrom="column">
+                  <wp:posOffset>694055</wp:posOffset>
+                </wp:positionH>
+                <wp:positionV relativeFrom="paragraph">
+                  <wp:posOffset>116840</wp:posOffset>
+                </wp:positionV>
+                <wp:extent cx="222250" cy="946150"/>
+                <wp:effectExtent l="0" t="0" r="25400" b="25400"/>
+                <wp:wrapNone/>
+                <wp:docPr id="36" name="Straight Connector 36"/>
+                <wp:cNvGraphicFramePr/>
+                <a:graphic xmlns:a="http://schemas.openxmlformats.org/drawingml/2006/main">
+                  <a:graphicData uri="http://schemas.microsoft.com/office/word/2010/wordprocessingShape">
+                    <wps:wsp>
+                      <wps:cNvCnPr/>
+                      <wps:spPr>
+                        <a:xfrm>
+                          <a:off x="0" y="0"/>
+                          <a:ext cx="222250" cy="946150"/>
+                        </a:xfrm>
+                        <a:prstGeom prst="line">
+                          <a:avLst/>
+                        </a:prstGeom>
+                      </wps:spPr>
+                      <wps:style>
+                        <a:lnRef idx="1">
+                          <a:schemeClr val="accent1"/>
+                        </a:lnRef>
+                        <a:fillRef idx="0">
+                          <a:schemeClr val="accent1"/>
+                        </a:fillRef>
+                        <a:effectRef idx="0">
+                          <a:schemeClr val="accent1"/>
+                        </a:effectRef>
+                        <a:fontRef idx="minor">
+                          <a:schemeClr val="tx1"/>
+                        </a:fontRef>
+                      </wps:style>
+                      <wps:bodyPr/>
+                    </wps:wsp>
+                  </a:graphicData>
+                </a:graphic>
+              </wp:anchor>
+            </w:drawing>
+          </mc:Choice>
+          <mc:Fallback>
+            <w:pict>
+              <v:line w14:anchorId="3B0EC578" id="Straight Connector 36" o:spid="_x0000_s1026" style="position:absolute;z-index:251705344;visibility:visible;mso-wrap-style:square;mso-wrap-distance-left:9pt;mso-wrap-distance-top:0;mso-wrap-distance-right:9pt;mso-wrap-distance-bottom:0;mso-position-horizontal:absolute;mso-position-horizontal-relative:text;mso-position-vertical:absolute;mso-position-vertical-relative:text" from="54.65pt,9.2pt" to="72.15pt,83.7pt" o:gfxdata="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" strokecolor="#5b9bd5 [3204]" strokeweight=".5pt">
+                <v:stroke joinstyle="miter"/>
+              </v:line>
+            </w:pict>
+          </mc:Fallback>
+        </mc:AlternateContent>
+      </w:r>
+      <w:r>
+        <w:rPr>
+          <w:rFonts w:ascii="Times New Roman" w:hAnsi="Times New Roman" w:cs="Times New Roman"/>
+          <w:noProof/>
+          <w:color w:val="303030"/>
+          <w:sz w:val="24"/>
+          <w:szCs w:val="24"/>
+          <w:lang w:eastAsia="et-EE"/>
+        </w:rPr>
+        <mc:AlternateContent>
+          <mc:Choice Requires="wps">
+            <w:drawing>
+              <wp:anchor distT="0" distB="0" distL="114300" distR="114300" simplePos="0" relativeHeight="251704320" behindDoc="0" locked="0" layoutInCell="1" allowOverlap="1" wp14:anchorId="7078722D" wp14:editId="57C1184A">
+                <wp:simplePos x="0" y="0"/>
+                <wp:positionH relativeFrom="column">
+                  <wp:posOffset>103505</wp:posOffset>
+                </wp:positionH>
+                <wp:positionV relativeFrom="paragraph">
+                  <wp:posOffset>389890</wp:posOffset>
+                </wp:positionV>
+                <wp:extent cx="228600" cy="622300"/>
+                <wp:effectExtent l="0" t="0" r="19050" b="25400"/>
+                <wp:wrapNone/>
+                <wp:docPr id="35" name="Straight Connector 35"/>
+                <wp:cNvGraphicFramePr/>
+                <a:graphic xmlns:a="http://schemas.openxmlformats.org/drawingml/2006/main">
+                  <a:graphicData uri="http://schemas.microsoft.com/office/word/2010/wordprocessingShape">
+                    <wps:wsp>
+                      <wps:cNvCnPr/>
+                      <wps:spPr>
+                        <a:xfrm flipH="1">
+                          <a:off x="0" y="0"/>
+                          <a:ext cx="228600" cy="622300"/>
+                        </a:xfrm>
+                        <a:prstGeom prst="line">
+                          <a:avLst/>
+                        </a:prstGeom>
+                      </wps:spPr>
+                      <wps:style>
+                        <a:lnRef idx="1">
+                          <a:schemeClr val="accent1"/>
+                        </a:lnRef>
+                        <a:fillRef idx="0">
+                          <a:schemeClr val="accent1"/>
+                        </a:fillRef>
+                        <a:effectRef idx="0">
+                          <a:schemeClr val="accent1"/>
+                        </a:effectRef>
+                        <a:fontRef idx="minor">
+                          <a:schemeClr val="tx1"/>
+                        </a:fontRef>
+                      </wps:style>
+                      <wps:bodyPr/>
+                    </wps:wsp>
+                  </a:graphicData>
+                </a:graphic>
+              </wp:anchor>
+            </w:drawing>
+          </mc:Choice>
+          <mc:Fallback>
+            <w:pict>
+              <v:line w14:anchorId="64A14D01" id="Straight Connector 35" o:spid="_x0000_s1026" style="position:absolute;flip:x;z-index:251704320;visibility:visible;mso-wrap-style:square;mso-wrap-distance-left:9pt;mso-wrap-distance-top:0;mso-wrap-distance-right:9pt;mso-wrap-distance-bottom:0;mso-position-horizontal:absolute;mso-position-horizontal-relative:text;mso-position-vertical:absolute;mso-position-vertical-relative:text" from="8.15pt,30.7pt" to="26.15pt,79.7pt" o:gfxdata="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" strokecolor="#5b9bd5 [3204]" strokeweight=".5pt">
+                <v:stroke joinstyle="miter"/>
+              </v:line>
+            </w:pict>
+          </mc:Fallback>
+        </mc:AlternateContent>
+      </w:r>
+      <w:r>
+        <w:rPr>
+          <w:rFonts w:ascii="Times New Roman" w:hAnsi="Times New Roman" w:cs="Times New Roman"/>
+          <w:noProof/>
+          <w:color w:val="303030"/>
+          <w:sz w:val="24"/>
+          <w:szCs w:val="24"/>
+          <w:lang w:eastAsia="et-EE"/>
+        </w:rPr>
+        <mc:AlternateContent>
+          <mc:Choice Requires="wps">
+            <w:drawing>
+              <wp:anchor distT="0" distB="0" distL="114300" distR="114300" simplePos="0" relativeHeight="251703296" behindDoc="0" locked="0" layoutInCell="1" allowOverlap="1" wp14:anchorId="25CDB71C" wp14:editId="5FF67A0C">
+                <wp:simplePos x="0" y="0"/>
+                <wp:positionH relativeFrom="column">
+                  <wp:posOffset>8255</wp:posOffset>
+                </wp:positionH>
+                <wp:positionV relativeFrom="paragraph">
+                  <wp:posOffset>78740</wp:posOffset>
+                </wp:positionV>
+                <wp:extent cx="38100" cy="933450"/>
+                <wp:effectExtent l="0" t="0" r="19050" b="19050"/>
+                <wp:wrapNone/>
+                <wp:docPr id="34" name="Straight Connector 34"/>
+                <wp:cNvGraphicFramePr/>
+                <a:graphic xmlns:a="http://schemas.openxmlformats.org/drawingml/2006/main">
+                  <a:graphicData uri="http://schemas.microsoft.com/office/word/2010/wordprocessingShape">
+                    <wps:wsp>
+                      <wps:cNvCnPr/>
+                      <wps:spPr>
+                        <a:xfrm>
+                          <a:off x="0" y="0"/>
+                          <a:ext cx="38100" cy="933450"/>
+                        </a:xfrm>
+                        <a:prstGeom prst="line">
+                          <a:avLst/>
+                        </a:prstGeom>
+                      </wps:spPr>
+                      <wps:style>
+                        <a:lnRef idx="1">
+                          <a:schemeClr val="accent1"/>
+                        </a:lnRef>
+                        <a:fillRef idx="0">
+                          <a:schemeClr val="accent1"/>
+                        </a:fillRef>
+                        <a:effectRef idx="0">
+                          <a:schemeClr val="accent1"/>
+                        </a:effectRef>
+                        <a:fontRef idx="minor">
+                          <a:schemeClr val="tx1"/>
+                        </a:fontRef>
+                      </wps:style>
+                      <wps:bodyPr/>
+                    </wps:wsp>
+                  </a:graphicData>
+                </a:graphic>
+              </wp:anchor>
+            </w:drawing>
+          </mc:Choice>
+          <mc:Fallback>
+            <w:pict>
+              <v:line w14:anchorId="6D2CC5E3" id="Straight Connector 34" o:spid="_x0000_s1026" style="position:absolute;z-index:251703296;visibility:visible;mso-wrap-style:square;mso-wrap-distance-left:9pt;mso-wrap-distance-top:0;mso-wrap-distance-right:9pt;mso-wrap-distance-bottom:0;mso-position-horizontal:absolute;mso-position-horizontal-relative:text;mso-position-vertical:absolute;mso-position-vertical-relative:text" from=".65pt,6.2pt" to="3.65pt,79.7pt" o:gfxdata="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" strokecolor="#5b9bd5 [3204]" strokeweight=".5pt">
+                <v:stroke joinstyle="miter"/>
+              </v:line>
+            </w:pict>
+          </mc:Fallback>
+        </mc:AlternateContent>
+      </w:r>
+      <w:r>
+        <w:rPr>
+          <w:rFonts w:ascii="Times New Roman" w:hAnsi="Times New Roman" w:cs="Times New Roman"/>
+          <w:noProof/>
+          <w:color w:val="303030"/>
+          <w:sz w:val="24"/>
+          <w:szCs w:val="24"/>
+          <w:lang w:eastAsia="et-EE"/>
+        </w:rPr>
+        <mc:AlternateContent>
+          <mc:Choice Requires="wps">
+            <w:drawing>
+              <wp:anchor distT="0" distB="0" distL="114300" distR="114300" simplePos="0" relativeHeight="251702272" behindDoc="0" locked="0" layoutInCell="1" allowOverlap="1" wp14:anchorId="0DB50623" wp14:editId="74B93624">
+                <wp:simplePos x="0" y="0"/>
+                <wp:positionH relativeFrom="column">
+                  <wp:posOffset>-328295</wp:posOffset>
+                </wp:positionH>
+                <wp:positionV relativeFrom="paragraph">
+                  <wp:posOffset>313690</wp:posOffset>
+                </wp:positionV>
+                <wp:extent cx="336550" cy="698500"/>
+                <wp:effectExtent l="0" t="0" r="25400" b="25400"/>
+                <wp:wrapNone/>
+                <wp:docPr id="33" name="Straight Connector 33"/>
+                <wp:cNvGraphicFramePr/>
+                <a:graphic xmlns:a="http://schemas.openxmlformats.org/drawingml/2006/main">
+                  <a:graphicData uri="http://schemas.microsoft.com/office/word/2010/wordprocessingShape">
+                    <wps:wsp>
+                      <wps:cNvCnPr/>
+                      <wps:spPr>
+                        <a:xfrm flipH="1" flipV="1">
+                          <a:off x="0" y="0"/>
+                          <a:ext cx="336550" cy="698500"/>
+                        </a:xfrm>
+                        <a:prstGeom prst="line">
+                          <a:avLst/>
+                        </a:prstGeom>
+                      </wps:spPr>
+                      <wps:style>
+                        <a:lnRef idx="1">
+                          <a:schemeClr val="accent1"/>
+                        </a:lnRef>
+                        <a:fillRef idx="0">
+                          <a:schemeClr val="accent1"/>
+                        </a:fillRef>
+                        <a:effectRef idx="0">
+                          <a:schemeClr val="accent1"/>
+                        </a:effectRef>
+                        <a:fontRef idx="minor">
+                          <a:schemeClr val="tx1"/>
+                        </a:fontRef>
+                      </wps:style>
+                      <wps:bodyPr/>
+                    </wps:wsp>
+                  </a:graphicData>
+                </a:graphic>
+              </wp:anchor>
+            </w:drawing>
+          </mc:Choice>
+          <mc:Fallback>
+            <w:pict>
+              <v:line w14:anchorId="56D0ED18" id="Straight Connector 33" o:spid="_x0000_s1026" style="position:absolute;flip:x y;z-index:251702272;visibility:visible;mso-wrap-style:square;mso-wrap-distance-left:9pt;mso-wrap-distance-top:0;mso-wrap-distance-right:9pt;mso-wrap-distance-bottom:0;mso-position-horizontal:absolute;mso-position-horizontal-relative:text;mso-position-vertical:absolute;mso-position-vertical-relative:text" from="-25.85pt,24.7pt" to=".65pt,79.7pt" o:gfxdata="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" strokecolor="#5b9bd5 [3204]" strokeweight=".5pt">
+                <v:stroke joinstyle="miter"/>
+              </v:line>
+            </w:pict>
+          </mc:Fallback>
+        </mc:AlternateContent>
+      </w:r>
+      <w:r>
+        <w:rPr>
+          <w:rFonts w:ascii="Times New Roman" w:hAnsi="Times New Roman" w:cs="Times New Roman"/>
+          <w:noProof/>
+          <w:color w:val="303030"/>
+          <w:sz w:val="24"/>
+          <w:szCs w:val="24"/>
+          <w:lang w:eastAsia="et-EE"/>
+        </w:rPr>
+        <mc:AlternateContent>
+          <mc:Choice Requires="wps">
+            <w:drawing>
+              <wp:anchor distT="0" distB="0" distL="114300" distR="114300" simplePos="0" relativeHeight="251688960" behindDoc="0" locked="0" layoutInCell="1" allowOverlap="1" wp14:anchorId="08F1417F" wp14:editId="2A6A655A">
+                <wp:simplePos x="0" y="0"/>
+                <wp:positionH relativeFrom="column">
+                  <wp:posOffset>230505</wp:posOffset>
+                </wp:positionH>
+                <wp:positionV relativeFrom="paragraph">
+                  <wp:posOffset>205740</wp:posOffset>
+                </wp:positionV>
+                <wp:extent cx="292100" cy="273050"/>
+                <wp:effectExtent l="0" t="0" r="12700" b="12700"/>
+                <wp:wrapNone/>
+                <wp:docPr id="26" name="Oval 26"/>
+                <wp:cNvGraphicFramePr/>
+                <a:graphic xmlns:a="http://schemas.openxmlformats.org/drawingml/2006/main">
+                  <a:graphicData uri="http://schemas.microsoft.com/office/word/2010/wordprocessingShape">
+                    <wps:wsp>
+                      <wps:cNvSpPr/>
+                      <wps:spPr>
+                        <a:xfrm>
+                          <a:off x="0" y="0"/>
+                          <a:ext cx="292100" cy="273050"/>
+                        </a:xfrm>
+                        <a:prstGeom prst="ellipse">
+                          <a:avLst/>
+                        </a:prstGeom>
+                      </wps:spPr>
+                      <wps:style>
+                        <a:lnRef idx="2">
+                          <a:schemeClr val="accent1">
+                            <a:shade val="50000"/>
+                          </a:schemeClr>
+                        </a:lnRef>
+                        <a:fillRef idx="1">
+                          <a:schemeClr val="accent1"/>
+                        </a:fillRef>
+                        <a:effectRef idx="0">
+                          <a:schemeClr val="accent1"/>
+                        </a:effectRef>
+                        <a:fontRef idx="minor">
+                          <a:schemeClr val="lt1"/>
+                        </a:fontRef>
+                      </wps:style>
+                      <wps:bodyPr rot="0" spcFirstLastPara="0" vertOverflow="overflow" horzOverflow="overflow" vert="horz" wrap="square" lIns="91440" tIns="45720" rIns="91440" bIns="45720" numCol="1" spcCol="0" rtlCol="0" fromWordArt="0" anchor="ctr" anchorCtr="0" forceAA="0" compatLnSpc="1">
+                        <a:prstTxWarp prst="textNoShape">
+                          <a:avLst/>
+                        </a:prstTxWarp>
+                        <a:noAutofit/>
+                      </wps:bodyPr>
+                    </wps:wsp>
+                  </a:graphicData>
+                </a:graphic>
+                <wp14:sizeRelH relativeFrom="margin">
+                  <wp14:pctWidth>0</wp14:pctWidth>
+                </wp14:sizeRelH>
+                <wp14:sizeRelV relativeFrom="margin">
+                  <wp14:pctHeight>0</wp14:pctHeight>
+                </wp14:sizeRelV>
+              </wp:anchor>
+            </w:drawing>
+          </mc:Choice>
+          <mc:Fallback>
+            <w:pict>
+              <v:oval w14:anchorId="010DDAC8" id="Oval 26" o:spid="_x0000_s1026" style="position:absolute;margin-left:18.15pt;margin-top:16.2pt;width:23pt;height:21.5pt;z-index:251688960;visibility:visible;mso-wrap-style:square;mso-width-percent:0;mso-height-percent:0;mso-wrap-distance-left:9pt;mso-wrap-distance-top:0;mso-wrap-distance-right:9pt;mso-wrap-distance-bottom:0;mso-position-horizontal:absolute;mso-position-horizontal-relative:text;mso-position-vertical:absolute;mso-position-vertical-relative:text;mso-width-percent:0;mso-height-percent:0;mso-width-relative:margin;mso-height-relative:margin;v-text-anchor:middle" o:gfxdata="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" fillcolor="#5b9bd5 [3204]" strokecolor="#1f4d78 [1604]" strokeweight="1pt">
+                <v:stroke joinstyle="miter"/>
+              </v:oval>
+            </w:pict>
+          </mc:Fallback>
+        </mc:AlternateContent>
+      </w:r>
+      <w:r>
+        <w:rPr>
+          <w:rFonts w:ascii="Times New Roman" w:hAnsi="Times New Roman" w:cs="Times New Roman"/>
+          <w:noProof/>
+          <w:color w:val="303030"/>
+          <w:sz w:val="24"/>
+          <w:szCs w:val="24"/>
+          <w:lang w:eastAsia="et-EE"/>
+        </w:rPr>
+        <mc:AlternateContent>
+          <mc:Choice Requires="wps">
+            <w:drawing>
+              <wp:anchor distT="0" distB="0" distL="114300" distR="114300" simplePos="0" relativeHeight="251684864" behindDoc="0" locked="0" layoutInCell="1" allowOverlap="1" wp14:anchorId="7058972F" wp14:editId="11ACD040">
+                <wp:simplePos x="0" y="0"/>
+                <wp:positionH relativeFrom="column">
+                  <wp:posOffset>-493395</wp:posOffset>
+                </wp:positionH>
+                <wp:positionV relativeFrom="paragraph">
+                  <wp:posOffset>116840</wp:posOffset>
+                </wp:positionV>
+                <wp:extent cx="292100" cy="273050"/>
+                <wp:effectExtent l="0" t="0" r="12700" b="12700"/>
+                <wp:wrapNone/>
+                <wp:docPr id="24" name="Oval 24"/>
+                <wp:cNvGraphicFramePr/>
+                <a:graphic xmlns:a="http://schemas.openxmlformats.org/drawingml/2006/main">
+                  <a:graphicData uri="http://schemas.microsoft.com/office/word/2010/wordprocessingShape">
+                    <wps:wsp>
+                      <wps:cNvSpPr/>
+                      <wps:spPr>
+                        <a:xfrm>
+                          <a:off x="0" y="0"/>
+                          <a:ext cx="292100" cy="273050"/>
+                        </a:xfrm>
+                        <a:prstGeom prst="ellipse">
+                          <a:avLst/>
+                        </a:prstGeom>
+                      </wps:spPr>
+                      <wps:style>
+                        <a:lnRef idx="2">
+                          <a:schemeClr val="accent1">
+                            <a:shade val="50000"/>
+                          </a:schemeClr>
+                        </a:lnRef>
+                        <a:fillRef idx="1">
+                          <a:schemeClr val="accent1"/>
+                        </a:fillRef>
+                        <a:effectRef idx="0">
+                          <a:schemeClr val="accent1"/>
+                        </a:effectRef>
+                        <a:fontRef idx="minor">
+                          <a:schemeClr val="lt1"/>
+                        </a:fontRef>
+                      </wps:style>
+                      <wps:bodyPr rot="0" spcFirstLastPara="0" vertOverflow="overflow" horzOverflow="overflow" vert="horz" wrap="square" lIns="91440" tIns="45720" rIns="91440" bIns="45720" numCol="1" spcCol="0" rtlCol="0" fromWordArt="0" anchor="ctr" anchorCtr="0" forceAA="0" compatLnSpc="1">
+                        <a:prstTxWarp prst="textNoShape">
+                          <a:avLst/>
+                        </a:prstTxWarp>
+                        <a:noAutofit/>
+                      </wps:bodyPr>
+                    </wps:wsp>
+                  </a:graphicData>
+                </a:graphic>
+                <wp14:sizeRelH relativeFrom="margin">
+                  <wp14:pctWidth>0</wp14:pctWidth>
+                </wp14:sizeRelH>
+                <wp14:sizeRelV relativeFrom="margin">
+                  <wp14:pctHeight>0</wp14:pctHeight>
+                </wp14:sizeRelV>
+              </wp:anchor>
+            </w:drawing>
+          </mc:Choice>
+          <mc:Fallback>
+            <w:pict>
+              <v:oval w14:anchorId="45070F5E" id="Oval 24" o:spid="_x0000_s1026" style="position:absolute;margin-left:-38.85pt;margin-top:9.2pt;width:23pt;height:21.5pt;z-index:251684864;visibility:visible;mso-wrap-style:square;mso-width-percent:0;mso-height-percent:0;mso-wrap-distance-left:9pt;mso-wrap-distance-top:0;mso-wrap-distance-right:9pt;mso-wrap-distance-bottom:0;mso-position-horizontal:absolute;mso-position-horizontal-relative:text;mso-position-vertical:absolute;mso-position-vertical-relative:text;mso-width-percent:0;mso-height-percent:0;mso-width-relative:margin;mso-height-relative:margin;v-text-anchor:middle" o:gfxdata="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" fillcolor="#5b9bd5 [3204]" strokecolor="#1f4d78 [1604]" strokeweight="1pt">
+                <v:stroke joinstyle="miter"/>
+              </v:oval>
+            </w:pict>
+          </mc:Fallback>
+        </mc:AlternateContent>
+      </w:r>
+      <w:r>
+        <w:rPr>
+          <w:rFonts w:ascii="Times New Roman" w:hAnsi="Times New Roman" w:cs="Times New Roman"/>
+          <w:noProof/>
+          <w:color w:val="303030"/>
+          <w:sz w:val="24"/>
+          <w:szCs w:val="24"/>
+          <w:lang w:eastAsia="et-EE"/>
+        </w:rPr>
+        <mc:AlternateContent>
+          <mc:Choice Requires="wps">
+            <w:drawing>
+              <wp:anchor distT="0" distB="0" distL="114300" distR="114300" simplePos="0" relativeHeight="251669504" behindDoc="0" locked="0" layoutInCell="1" allowOverlap="1" wp14:anchorId="524283D8" wp14:editId="5CC8C74A">
+                <wp:simplePos x="0" y="0"/>
+                <wp:positionH relativeFrom="column">
+                  <wp:posOffset>1652905</wp:posOffset>
+                </wp:positionH>
+                <wp:positionV relativeFrom="paragraph">
+                  <wp:posOffset>891540</wp:posOffset>
+                </wp:positionV>
+                <wp:extent cx="382905" cy="347980"/>
+                <wp:effectExtent l="0" t="0" r="17145" b="13970"/>
+                <wp:wrapNone/>
+                <wp:docPr id="6" name="Flowchart: Connector 6"/>
+                <wp:cNvGraphicFramePr/>
+                <a:graphic xmlns:a="http://schemas.openxmlformats.org/drawingml/2006/main">
+                  <a:graphicData uri="http://schemas.microsoft.com/office/word/2010/wordprocessingShape">
+                    <wps:wsp>
+                      <wps:cNvSpPr/>
+                      <wps:spPr>
+                        <a:xfrm>
+                          <a:off x="0" y="0"/>
+                          <a:ext cx="382905" cy="347980"/>
                         </a:xfrm>
                         <a:prstGeom prst="flowChartConnector">
                           <a:avLst/>
                         </a:prstGeom>
                         <a:solidFill>
-                          <a:srgbClr val="FF0000"/>
+                          <a:srgbClr val="5B9BD5"/>
                         </a:solidFill>
                         <a:ln w="12700" cap="flat" cmpd="sng" algn="ctr">
                           <a:solidFill>
@@ -676,6 +1940,26 @@
                         </a:ln>
                         <a:effectLst/>
                       </wps:spPr>
+                      <wps:txbx>
+                        <w:txbxContent>
+                          <w:p>
+                            <w:pPr>
+                              <w:jc w:val="center"/>
+                              <w:rPr>
+                                <w:lang w:val="en-US"/>
+                              </w:rPr>
+                            </w:pPr>
+                            <w:proofErr w:type="gramStart"/>
+                            <w:r>
+                              <w:rPr>
+                                <w:lang w:val="en-US"/>
+                              </w:rPr>
+                              <w:t>a</w:t>
+                            </w:r>
+                            <w:proofErr w:type="gramEnd"/>
+                          </w:p>
+                        </w:txbxContent>
+                      </wps:txbx>
                       <wps:bodyPr rot="0" spcFirstLastPara="0" vertOverflow="overflow" horzOverflow="overflow" vert="horz" wrap="square" lIns="91440" tIns="45720" rIns="91440" bIns="45720" numCol="1" spcCol="0" rtlCol="0" fromWordArt="0" anchor="ctr" anchorCtr="0" forceAA="0" compatLnSpc="1">
                         <a:prstTxWarp prst="textNoShape">
                           <a:avLst/>
@@ -685,13 +1969,42 @@
                     </wps:wsp>
                   </a:graphicData>
                 </a:graphic>
+                <wp14:sizeRelH relativeFrom="margin">
+                  <wp14:pctWidth>0</wp14:pctWidth>
+                </wp14:sizeRelH>
+                <wp14:sizeRelV relativeFrom="margin">
+                  <wp14:pctHeight>0</wp14:pctHeight>
+                </wp14:sizeRelV>
               </wp:anchor>
             </w:drawing>
           </mc:Choice>
           <mc:Fallback>
             <w:pict>
-              <v:shape w14:anchorId="646C5194" id="Flowchart: Connector 2" o:spid="_x0000_s1026" type="#_x0000_t120" style="position:absolute;margin-left:71.95pt;margin-top:21pt;width:18.15pt;height:16.9pt;z-index:251661312;visibility:visible;mso-wrap-style:square;mso-wrap-distance-left:9pt;mso-wrap-distance-top:0;mso-wrap-distance-right:9pt;mso-wrap-distance-bottom:0;mso-position-horizontal:absolute;mso-position-horizontal-relative:text;mso-position-vertical:absolute;mso-position-vertical-relative:text;v-text-anchor:middle" o:gfxdata="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" fillcolor="red" strokecolor="#41719c" strokeweight="1pt">
+              <v:shapetype w14:anchorId="524283D8" id="_x0000_t120" coordsize="21600,21600" o:spt="120" path="m10800,qx,10800,10800,21600,21600,10800,10800,xe">
+                <v:path gradientshapeok="t" o:connecttype="custom" o:connectlocs="10800,0;3163,3163;0,10800;3163,18437;10800,21600;18437,18437;21600,10800;18437,3163" textboxrect="3163,3163,18437,18437"/>
+              </v:shapetype>
+              <v:shape id="Flowchart: Connector 6" o:spid="_x0000_s1026" type="#_x0000_t120" style="position:absolute;margin-left:130.15pt;margin-top:70.2pt;width:30.15pt;height:27.4pt;z-index:251669504;visibility:visible;mso-wrap-style:square;mso-width-percent:0;mso-height-percent:0;mso-wrap-distance-left:9pt;mso-wrap-distance-top:0;mso-wrap-distance-right:9pt;mso-wrap-distance-bottom:0;mso-position-horizontal:absolute;mso-position-horizontal-relative:text;mso-position-vertical:absolute;mso-position-vertical-relative:text;mso-width-percent:0;mso-height-percent:0;mso-width-relative:margin;mso-height-relative:margin;v-text-anchor:middle" o:gfxdata="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" fillcolor="#5b9bd5" strokecolor="#41719c" strokeweight="1pt">
                 <v:stroke joinstyle="miter"/>
+                <v:textbox>
+                  <w:txbxContent>
+                    <w:p>
+                      <w:pPr>
+                        <w:jc w:val="center"/>
+                        <w:rPr>
+                          <w:lang w:val="en-US"/>
+                        </w:rPr>
+                      </w:pPr>
+                      <w:proofErr w:type="gramStart"/>
+                      <w:r>
+                        <w:rPr>
+                          <w:lang w:val="en-US"/>
+                        </w:rPr>
+                        <w:t>a</w:t>
+                      </w:r>
+                      <w:proofErr w:type="gramEnd"/>
+                    </w:p>
+                  </w:txbxContent>
+                </v:textbox>
               </v:shape>
             </w:pict>
           </mc:Fallback>
@@ -709,18 +2022,18 @@
         <mc:AlternateContent>
           <mc:Choice Requires="wps">
             <w:drawing>
-              <wp:anchor distT="0" distB="0" distL="114300" distR="114300" simplePos="0" relativeHeight="251663360" behindDoc="0" locked="0" layoutInCell="1" allowOverlap="1" wp14:anchorId="0FF84B79" wp14:editId="437426B7">
+              <wp:anchor distT="0" distB="0" distL="114300" distR="114300" simplePos="0" relativeHeight="251667456" behindDoc="0" locked="0" layoutInCell="1" allowOverlap="1" wp14:anchorId="1D924936" wp14:editId="100F629A">
                 <wp:simplePos x="0" y="0"/>
                 <wp:positionH relativeFrom="column">
-                  <wp:posOffset>1804532</wp:posOffset>
+                  <wp:posOffset>795655</wp:posOffset>
                 </wp:positionH>
                 <wp:positionV relativeFrom="paragraph">
-                  <wp:posOffset>266700</wp:posOffset>
+                  <wp:posOffset>891540</wp:posOffset>
                 </wp:positionV>
-                <wp:extent cx="230587" cy="214685"/>
-                <wp:effectExtent l="0" t="0" r="17145" b="13970"/>
+                <wp:extent cx="351155" cy="347980"/>
+                <wp:effectExtent l="0" t="0" r="10795" b="13970"/>
                 <wp:wrapNone/>
-                <wp:docPr id="3" name="Flowchart: Connector 3"/>
+                <wp:docPr id="5" name="Flowchart: Connector 5"/>
                 <wp:cNvGraphicFramePr/>
                 <a:graphic xmlns:a="http://schemas.openxmlformats.org/drawingml/2006/main">
                   <a:graphicData uri="http://schemas.microsoft.com/office/word/2010/wordprocessingShape">
@@ -729,13 +2042,13 @@
                       <wps:spPr>
                         <a:xfrm>
                           <a:off x="0" y="0"/>
-                          <a:ext cx="230587" cy="214685"/>
+                          <a:ext cx="351155" cy="347980"/>
                         </a:xfrm>
                         <a:prstGeom prst="flowChartConnector">
                           <a:avLst/>
                         </a:prstGeom>
                         <a:solidFill>
-                          <a:srgbClr val="FF0000"/>
+                          <a:srgbClr val="5B9BD5"/>
                         </a:solidFill>
                         <a:ln w="12700" cap="flat" cmpd="sng" algn="ctr">
                           <a:solidFill>
@@ -748,6 +2061,26 @@
                         </a:ln>
                         <a:effectLst/>
                       </wps:spPr>
+                      <wps:txbx>
+                        <w:txbxContent>
+                          <w:p>
+                            <w:pPr>
+                              <w:jc w:val="center"/>
+                              <w:rPr>
+                                <w:lang w:val="en-US"/>
+                              </w:rPr>
+                            </w:pPr>
+                            <w:proofErr w:type="gramStart"/>
+                            <w:r>
+                              <w:rPr>
+                                <w:lang w:val="en-US"/>
+                              </w:rPr>
+                              <w:t>s</w:t>
+                            </w:r>
+                            <w:proofErr w:type="gramEnd"/>
+                          </w:p>
+                        </w:txbxContent>
+                      </wps:txbx>
                       <wps:bodyPr rot="0" spcFirstLastPara="0" vertOverflow="overflow" horzOverflow="overflow" vert="horz" wrap="square" lIns="91440" tIns="45720" rIns="91440" bIns="45720" numCol="1" spcCol="0" rtlCol="0" fromWordArt="0" anchor="ctr" anchorCtr="0" forceAA="0" compatLnSpc="1">
                         <a:prstTxWarp prst="textNoShape">
                           <a:avLst/>
@@ -757,22 +2090,44 @@
                     </wps:wsp>
                   </a:graphicData>
                 </a:graphic>
+                <wp14:sizeRelH relativeFrom="margin">
+                  <wp14:pctWidth>0</wp14:pctWidth>
+                </wp14:sizeRelH>
+                <wp14:sizeRelV relativeFrom="margin">
+                  <wp14:pctHeight>0</wp14:pctHeight>
+                </wp14:sizeRelV>
               </wp:anchor>
             </w:drawing>
           </mc:Choice>
           <mc:Fallback>
             <w:pict>
-              <v:shape w14:anchorId="20377E83" id="Flowchart: Connector 3" o:spid="_x0000_s1026" type="#_x0000_t120" style="position:absolute;margin-left:142.1pt;margin-top:21pt;width:18.15pt;height:16.9pt;z-index:251663360;visibility:visible;mso-wrap-style:square;mso-wrap-distance-left:9pt;mso-wrap-distance-top:0;mso-wrap-distance-right:9pt;mso-wrap-distance-bottom:0;mso-position-horizontal:absolute;mso-position-horizontal-relative:text;mso-position-vertical:absolute;mso-position-vertical-relative:text;v-text-anchor:middle" o:gfxdata="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" fillcolor="red" strokecolor="#41719c" strokeweight="1pt">
+              <v:shape w14:anchorId="1D924936" id="Flowchart: Connector 5" o:spid="_x0000_s1027" type="#_x0000_t120" style="position:absolute;margin-left:62.65pt;margin-top:70.2pt;width:27.65pt;height:27.4pt;z-index:251667456;visibility:visible;mso-wrap-style:square;mso-width-percent:0;mso-height-percent:0;mso-wrap-distance-left:9pt;mso-wrap-distance-top:0;mso-wrap-distance-right:9pt;mso-wrap-distance-bottom:0;mso-position-horizontal:absolute;mso-position-horizontal-relative:text;mso-position-vertical:absolute;mso-position-vertical-relative:text;mso-width-percent:0;mso-height-percent:0;mso-width-relative:margin;mso-height-relative:margin;v-text-anchor:middle" o:gfxdata="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" fillcolor="#5b9bd5" strokecolor="#41719c" strokeweight="1pt">
                 <v:stroke joinstyle="miter"/>
+                <v:textbox>
+                  <w:txbxContent>
+                    <w:p>
+                      <w:pPr>
+                        <w:jc w:val="center"/>
+                        <w:rPr>
+                          <w:lang w:val="en-US"/>
+                        </w:rPr>
+                      </w:pPr>
+                      <w:proofErr w:type="gramStart"/>
+                      <w:r>
+                        <w:rPr>
+                          <w:lang w:val="en-US"/>
+                        </w:rPr>
+                        <w:t>s</w:t>
+                      </w:r>
+                      <w:proofErr w:type="gramEnd"/>
+                    </w:p>
+                  </w:txbxContent>
+                </v:textbox>
               </v:shape>
             </w:pict>
           </mc:Fallback>
         </mc:AlternateContent>
       </w:r>
-    </w:p>
-    <w:p>
-      <w:bookmarkStart w:id="0" w:name="_GoBack"/>
-      <w:bookmarkEnd w:id="0"/>
       <w:r>
         <w:rPr>
           <w:rFonts w:ascii="Times New Roman" w:hAnsi="Times New Roman" w:cs="Times New Roman"/>
@@ -785,7 +2140,235 @@
         <mc:AlternateContent>
           <mc:Choice Requires="wps">
             <w:drawing>
-              <wp:anchor distT="0" distB="0" distL="114300" distR="114300" simplePos="0" relativeHeight="251683840" behindDoc="0" locked="0" layoutInCell="1" allowOverlap="1">
+              <wp:anchor distT="0" distB="0" distL="114300" distR="114300" simplePos="0" relativeHeight="251665408" behindDoc="0" locked="0" layoutInCell="1" allowOverlap="1" wp14:anchorId="39467A73" wp14:editId="5FD452B6">
+                <wp:simplePos x="0" y="0"/>
+                <wp:positionH relativeFrom="column">
+                  <wp:posOffset>-125095</wp:posOffset>
+                </wp:positionH>
+                <wp:positionV relativeFrom="paragraph">
+                  <wp:posOffset>891540</wp:posOffset>
+                </wp:positionV>
+                <wp:extent cx="408305" cy="347980"/>
+                <wp:effectExtent l="0" t="0" r="10795" b="13970"/>
+                <wp:wrapNone/>
+                <wp:docPr id="4" name="Flowchart: Connector 4"/>
+                <wp:cNvGraphicFramePr/>
+                <a:graphic xmlns:a="http://schemas.openxmlformats.org/drawingml/2006/main">
+                  <a:graphicData uri="http://schemas.microsoft.com/office/word/2010/wordprocessingShape">
+                    <wps:wsp>
+                      <wps:cNvSpPr/>
+                      <wps:spPr>
+                        <a:xfrm>
+                          <a:off x="0" y="0"/>
+                          <a:ext cx="408305" cy="347980"/>
+                        </a:xfrm>
+                        <a:prstGeom prst="flowChartConnector">
+                          <a:avLst/>
+                        </a:prstGeom>
+                        <a:solidFill>
+                          <a:srgbClr val="5B9BD5"/>
+                        </a:solidFill>
+                        <a:ln w="12700" cap="flat" cmpd="sng" algn="ctr">
+                          <a:solidFill>
+                            <a:srgbClr val="5B9BD5">
+                              <a:shade val="50000"/>
+                            </a:srgbClr>
+                          </a:solidFill>
+                          <a:prstDash val="solid"/>
+                          <a:miter lim="800000"/>
+                        </a:ln>
+                        <a:effectLst/>
+                      </wps:spPr>
+                      <wps:txbx>
+                        <w:txbxContent>
+                          <w:p>
+                            <w:pPr>
+                              <w:jc w:val="center"/>
+                              <w:rPr>
+                                <w:lang w:val="en-US"/>
+                              </w:rPr>
+                            </w:pPr>
+                            <w:r>
+                              <w:rPr>
+                                <w:lang w:val="en-US"/>
+                              </w:rPr>
+                              <w:t>O</w:t>
+                            </w:r>
+                          </w:p>
+                        </w:txbxContent>
+                      </wps:txbx>
+                      <wps:bodyPr rot="0" spcFirstLastPara="0" vertOverflow="overflow" horzOverflow="overflow" vert="horz" wrap="square" lIns="91440" tIns="45720" rIns="91440" bIns="45720" numCol="1" spcCol="0" rtlCol="0" fromWordArt="0" anchor="ctr" anchorCtr="0" forceAA="0" compatLnSpc="1">
+                        <a:prstTxWarp prst="textNoShape">
+                          <a:avLst/>
+                        </a:prstTxWarp>
+                        <a:noAutofit/>
+                      </wps:bodyPr>
+                    </wps:wsp>
+                  </a:graphicData>
+                </a:graphic>
+                <wp14:sizeRelH relativeFrom="margin">
+                  <wp14:pctWidth>0</wp14:pctWidth>
+                </wp14:sizeRelH>
+                <wp14:sizeRelV relativeFrom="margin">
+                  <wp14:pctHeight>0</wp14:pctHeight>
+                </wp14:sizeRelV>
+              </wp:anchor>
+            </w:drawing>
+          </mc:Choice>
+          <mc:Fallback>
+            <w:pict>
+              <v:shape w14:anchorId="39467A73" id="Flowchart: Connector 4" o:spid="_x0000_s1028" type="#_x0000_t120" style="position:absolute;margin-left:-9.85pt;margin-top:70.2pt;width:32.15pt;height:27.4pt;z-index:251665408;visibility:visible;mso-wrap-style:square;mso-width-percent:0;mso-height-percent:0;mso-wrap-distance-left:9pt;mso-wrap-distance-top:0;mso-wrap-distance-right:9pt;mso-wrap-distance-bottom:0;mso-position-horizontal:absolute;mso-position-horizontal-relative:text;mso-position-vertical:absolute;mso-position-vertical-relative:text;mso-width-percent:0;mso-height-percent:0;mso-width-relative:margin;mso-height-relative:margin;v-text-anchor:middle" o:gfxdata="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" fillcolor="#5b9bd5" strokecolor="#41719c" strokeweight="1pt">
+                <v:stroke joinstyle="miter"/>
+                <v:textbox>
+                  <w:txbxContent>
+                    <w:p>
+                      <w:pPr>
+                        <w:jc w:val="center"/>
+                        <w:rPr>
+                          <w:lang w:val="en-US"/>
+                        </w:rPr>
+                      </w:pPr>
+                      <w:r>
+                        <w:rPr>
+                          <w:lang w:val="en-US"/>
+                        </w:rPr>
+                        <w:t>O</w:t>
+                      </w:r>
+                    </w:p>
+                  </w:txbxContent>
+                </v:textbox>
+              </v:shape>
+            </w:pict>
+          </mc:Fallback>
+        </mc:AlternateContent>
+      </w:r>
+      <w:r>
+        <w:rPr>
+          <w:rFonts w:ascii="Times New Roman" w:hAnsi="Times New Roman" w:cs="Times New Roman"/>
+          <w:noProof/>
+          <w:color w:val="303030"/>
+          <w:sz w:val="24"/>
+          <w:szCs w:val="24"/>
+          <w:lang w:eastAsia="et-EE"/>
+        </w:rPr>
+        <mc:AlternateContent>
+          <mc:Choice Requires="wps">
+            <w:drawing>
+              <wp:anchor distT="0" distB="0" distL="114300" distR="114300" simplePos="0" relativeHeight="251680768" behindDoc="0" locked="0" layoutInCell="1" allowOverlap="1" wp14:anchorId="6F75EE26" wp14:editId="1A3E2670">
+                <wp:simplePos x="0" y="0"/>
+                <wp:positionH relativeFrom="column">
+                  <wp:posOffset>916305</wp:posOffset>
+                </wp:positionH>
+                <wp:positionV relativeFrom="paragraph">
+                  <wp:posOffset>1964690</wp:posOffset>
+                </wp:positionV>
+                <wp:extent cx="317500" cy="361950"/>
+                <wp:effectExtent l="0" t="0" r="25400" b="19050"/>
+                <wp:wrapNone/>
+                <wp:docPr id="17" name="Flowchart: Connector 17"/>
+                <wp:cNvGraphicFramePr/>
+                <a:graphic xmlns:a="http://schemas.openxmlformats.org/drawingml/2006/main">
+                  <a:graphicData uri="http://schemas.microsoft.com/office/word/2010/wordprocessingShape">
+                    <wps:wsp>
+                      <wps:cNvSpPr/>
+                      <wps:spPr>
+                        <a:xfrm>
+                          <a:off x="0" y="0"/>
+                          <a:ext cx="317500" cy="361950"/>
+                        </a:xfrm>
+                        <a:prstGeom prst="flowChartConnector">
+                          <a:avLst/>
+                        </a:prstGeom>
+                        <a:solidFill>
+                          <a:srgbClr val="5B9BD5"/>
+                        </a:solidFill>
+                        <a:ln w="12700" cap="flat" cmpd="sng" algn="ctr">
+                          <a:solidFill>
+                            <a:srgbClr val="5B9BD5">
+                              <a:shade val="50000"/>
+                            </a:srgbClr>
+                          </a:solidFill>
+                          <a:prstDash val="solid"/>
+                          <a:miter lim="800000"/>
+                        </a:ln>
+                        <a:effectLst/>
+                      </wps:spPr>
+                      <wps:txbx>
+                        <w:txbxContent>
+                          <w:p>
+                            <w:pPr>
+                              <w:jc w:val="center"/>
+                              <w:rPr>
+                                <w:lang w:val="en-US"/>
+                              </w:rPr>
+                            </w:pPr>
+                            <w:r>
+                              <w:rPr>
+                                <w:lang w:val="en-US"/>
+                              </w:rPr>
+                              <w:t>N</w:t>
+                            </w:r>
+                          </w:p>
+                        </w:txbxContent>
+                      </wps:txbx>
+                      <wps:bodyPr rot="0" spcFirstLastPara="0" vertOverflow="overflow" horzOverflow="overflow" vert="horz" wrap="square" lIns="91440" tIns="45720" rIns="91440" bIns="45720" numCol="1" spcCol="0" rtlCol="0" fromWordArt="0" anchor="ctr" anchorCtr="0" forceAA="0" compatLnSpc="1">
+                        <a:prstTxWarp prst="textNoShape">
+                          <a:avLst/>
+                        </a:prstTxWarp>
+                        <a:noAutofit/>
+                      </wps:bodyPr>
+                    </wps:wsp>
+                  </a:graphicData>
+                </a:graphic>
+                <wp14:sizeRelH relativeFrom="margin">
+                  <wp14:pctWidth>0</wp14:pctWidth>
+                </wp14:sizeRelH>
+                <wp14:sizeRelV relativeFrom="margin">
+                  <wp14:pctHeight>0</wp14:pctHeight>
+                </wp14:sizeRelV>
+              </wp:anchor>
+            </w:drawing>
+          </mc:Choice>
+          <mc:Fallback>
+            <w:pict>
+              <v:shape w14:anchorId="6F75EE26" id="Flowchart: Connector 17" o:spid="_x0000_s1029" type="#_x0000_t120" style="position:absolute;margin-left:72.15pt;margin-top:154.7pt;width:25pt;height:28.5pt;z-index:251680768;visibility:visible;mso-wrap-style:square;mso-width-percent:0;mso-height-percent:0;mso-wrap-distance-left:9pt;mso-wrap-distance-top:0;mso-wrap-distance-right:9pt;mso-wrap-distance-bottom:0;mso-position-horizontal:absolute;mso-position-horizontal-relative:text;mso-position-vertical:absolute;mso-position-vertical-relative:text;mso-width-percent:0;mso-height-percent:0;mso-width-relative:margin;mso-height-relative:margin;v-text-anchor:middle" o:gfxdata="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" fillcolor="#5b9bd5" strokecolor="#41719c" strokeweight="1pt">
+                <v:stroke joinstyle="miter"/>
+                <v:textbox>
+                  <w:txbxContent>
+                    <w:p>
+                      <w:pPr>
+                        <w:jc w:val="center"/>
+                        <w:rPr>
+                          <w:lang w:val="en-US"/>
+                        </w:rPr>
+                      </w:pPr>
+                      <w:r>
+                        <w:rPr>
+                          <w:lang w:val="en-US"/>
+                        </w:rPr>
+                        <w:t>N</w:t>
+                      </w:r>
+                    </w:p>
+                  </w:txbxContent>
+                </v:textbox>
+              </v:shape>
+            </w:pict>
+          </mc:Fallback>
+        </mc:AlternateContent>
+      </w:r>
+      <w:r>
+        <w:rPr>
+          <w:rFonts w:ascii="Times New Roman" w:hAnsi="Times New Roman" w:cs="Times New Roman"/>
+          <w:noProof/>
+          <w:color w:val="303030"/>
+          <w:sz w:val="24"/>
+          <w:szCs w:val="24"/>
+          <w:lang w:eastAsia="et-EE"/>
+        </w:rPr>
+        <mc:AlternateContent>
+          <mc:Choice Requires="wps">
+            <w:drawing>
+              <wp:anchor distT="0" distB="0" distL="114300" distR="114300" simplePos="0" relativeHeight="251683840" behindDoc="0" locked="0" layoutInCell="1" allowOverlap="1" wp14:anchorId="5D554943" wp14:editId="2BE8807C">
                 <wp:simplePos x="0" y="0"/>
                 <wp:positionH relativeFrom="column">
                   <wp:posOffset>1143607</wp:posOffset>
@@ -856,7 +2439,7 @@
         <mc:AlternateContent>
           <mc:Choice Requires="wps">
             <w:drawing>
-              <wp:anchor distT="0" distB="0" distL="114300" distR="114300" simplePos="0" relativeHeight="251682816" behindDoc="0" locked="0" layoutInCell="1" allowOverlap="1">
+              <wp:anchor distT="0" distB="0" distL="114300" distR="114300" simplePos="0" relativeHeight="251682816" behindDoc="0" locked="0" layoutInCell="1" allowOverlap="1" wp14:anchorId="1195D32A" wp14:editId="3BD2BBFD">
                 <wp:simplePos x="0" y="0"/>
                 <wp:positionH relativeFrom="column">
                   <wp:posOffset>1024421</wp:posOffset>
@@ -924,7 +2507,7 @@
         <mc:AlternateContent>
           <mc:Choice Requires="wps">
             <w:drawing>
-              <wp:anchor distT="0" distB="0" distL="114300" distR="114300" simplePos="0" relativeHeight="251681792" behindDoc="0" locked="0" layoutInCell="1" allowOverlap="1">
+              <wp:anchor distT="0" distB="0" distL="114300" distR="114300" simplePos="0" relativeHeight="251681792" behindDoc="0" locked="0" layoutInCell="1" allowOverlap="1" wp14:anchorId="1E82A890" wp14:editId="15895303">
                 <wp:simplePos x="0" y="0"/>
                 <wp:positionH relativeFrom="column">
                   <wp:posOffset>229290</wp:posOffset>
@@ -973,912 +2556,9 @@
           </mc:Choice>
           <mc:Fallback>
             <w:pict>
-              <v:line w14:anchorId="3088B0BE" id="Straight Connector 18" o:spid="_x0000_s1026" style="position:absolute;z-index:251681792;visibility:visible;mso-wrap-style:square;mso-wrap-distance-left:9pt;mso-wrap-distance-top:0;mso-wrap-distance-right:9pt;mso-wrap-distance-bottom:0;mso-position-horizontal:absolute;mso-position-horizontal-relative:text;mso-position-vertical:absolute;mso-position-vertical-relative:text" from="18.05pt,97.55pt" to="71.9pt,160.15pt" o:gfxdata="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" strokecolor="#5b9bd5 [3204]" strokeweight=".5pt">
+              <v:line w14:anchorId="3EE79FEF" id="Straight Connector 18" o:spid="_x0000_s1026" style="position:absolute;z-index:251681792;visibility:visible;mso-wrap-style:square;mso-wrap-distance-left:9pt;mso-wrap-distance-top:0;mso-wrap-distance-right:9pt;mso-wrap-distance-bottom:0;mso-position-horizontal:absolute;mso-position-horizontal-relative:text;mso-position-vertical:absolute;mso-position-vertical-relative:text" from="18.05pt,97.55pt" to="71.9pt,160.15pt" o:gfxdata="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" strokecolor="#5b9bd5 [3204]" strokeweight=".5pt">
                 <v:stroke joinstyle="miter"/>
               </v:line>
-            </w:pict>
-          </mc:Fallback>
-        </mc:AlternateContent>
-      </w:r>
-      <w:r>
-        <w:rPr>
-          <w:rFonts w:ascii="Times New Roman" w:hAnsi="Times New Roman" w:cs="Times New Roman"/>
-          <w:noProof/>
-          <w:color w:val="303030"/>
-          <w:sz w:val="24"/>
-          <w:szCs w:val="24"/>
-          <w:lang w:eastAsia="et-EE"/>
-        </w:rPr>
-        <mc:AlternateContent>
-          <mc:Choice Requires="wps">
-            <w:drawing>
-              <wp:anchor distT="0" distB="0" distL="114300" distR="114300" simplePos="0" relativeHeight="251680768" behindDoc="0" locked="0" layoutInCell="1" allowOverlap="1" wp14:anchorId="4F4FE188" wp14:editId="468BEE48">
-                <wp:simplePos x="0" y="0"/>
-                <wp:positionH relativeFrom="column">
-                  <wp:posOffset>914400</wp:posOffset>
-                </wp:positionH>
-                <wp:positionV relativeFrom="paragraph">
-                  <wp:posOffset>1963972</wp:posOffset>
-                </wp:positionV>
-                <wp:extent cx="230587" cy="214685"/>
-                <wp:effectExtent l="0" t="0" r="17145" b="13970"/>
-                <wp:wrapNone/>
-                <wp:docPr id="17" name="Flowchart: Connector 17"/>
-                <wp:cNvGraphicFramePr/>
-                <a:graphic xmlns:a="http://schemas.openxmlformats.org/drawingml/2006/main">
-                  <a:graphicData uri="http://schemas.microsoft.com/office/word/2010/wordprocessingShape">
-                    <wps:wsp>
-                      <wps:cNvSpPr/>
-                      <wps:spPr>
-                        <a:xfrm>
-                          <a:off x="0" y="0"/>
-                          <a:ext cx="230587" cy="214685"/>
-                        </a:xfrm>
-                        <a:prstGeom prst="flowChartConnector">
-                          <a:avLst/>
-                        </a:prstGeom>
-                        <a:solidFill>
-                          <a:srgbClr val="5B9BD5"/>
-                        </a:solidFill>
-                        <a:ln w="12700" cap="flat" cmpd="sng" algn="ctr">
-                          <a:solidFill>
-                            <a:srgbClr val="5B9BD5">
-                              <a:shade val="50000"/>
-                            </a:srgbClr>
-                          </a:solidFill>
-                          <a:prstDash val="solid"/>
-                          <a:miter lim="800000"/>
-                        </a:ln>
-                        <a:effectLst/>
-                      </wps:spPr>
-                      <wps:bodyPr rot="0" spcFirstLastPara="0" vertOverflow="overflow" horzOverflow="overflow" vert="horz" wrap="square" lIns="91440" tIns="45720" rIns="91440" bIns="45720" numCol="1" spcCol="0" rtlCol="0" fromWordArt="0" anchor="ctr" anchorCtr="0" forceAA="0" compatLnSpc="1">
-                        <a:prstTxWarp prst="textNoShape">
-                          <a:avLst/>
-                        </a:prstTxWarp>
-                        <a:noAutofit/>
-                      </wps:bodyPr>
-                    </wps:wsp>
-                  </a:graphicData>
-                </a:graphic>
-              </wp:anchor>
-            </w:drawing>
-          </mc:Choice>
-          <mc:Fallback>
-            <w:pict>
-              <v:shape w14:anchorId="65F954DD" id="Flowchart: Connector 17" o:spid="_x0000_s1026" type="#_x0000_t120" style="position:absolute;margin-left:1in;margin-top:154.65pt;width:18.15pt;height:16.9pt;z-index:251680768;visibility:visible;mso-wrap-style:square;mso-wrap-distance-left:9pt;mso-wrap-distance-top:0;mso-wrap-distance-right:9pt;mso-wrap-distance-bottom:0;mso-position-horizontal:absolute;mso-position-horizontal-relative:text;mso-position-vertical:absolute;mso-position-vertical-relative:text;v-text-anchor:middle" o:gfxdata="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" fillcolor="#5b9bd5" strokecolor="#41719c" strokeweight="1pt">
-                <v:stroke joinstyle="miter"/>
-              </v:shape>
-            </w:pict>
-          </mc:Fallback>
-        </mc:AlternateContent>
-      </w:r>
-      <w:r>
-        <w:rPr>
-          <w:rFonts w:ascii="Times New Roman" w:hAnsi="Times New Roman" w:cs="Times New Roman"/>
-          <w:noProof/>
-          <w:color w:val="303030"/>
-          <w:sz w:val="24"/>
-          <w:szCs w:val="24"/>
-          <w:lang w:eastAsia="et-EE"/>
-        </w:rPr>
-        <mc:AlternateContent>
-          <mc:Choice Requires="wps">
-            <w:drawing>
-              <wp:anchor distT="0" distB="0" distL="114300" distR="114300" simplePos="0" relativeHeight="251678720" behindDoc="0" locked="0" layoutInCell="1" allowOverlap="1">
-                <wp:simplePos x="0" y="0"/>
-                <wp:positionH relativeFrom="column">
-                  <wp:posOffset>1907015</wp:posOffset>
-                </wp:positionH>
-                <wp:positionV relativeFrom="paragraph">
-                  <wp:posOffset>189561</wp:posOffset>
-                </wp:positionV>
-                <wp:extent cx="7952" cy="834887"/>
-                <wp:effectExtent l="0" t="0" r="30480" b="22860"/>
-                <wp:wrapNone/>
-                <wp:docPr id="16" name="Straight Connector 16"/>
-                <wp:cNvGraphicFramePr/>
-                <a:graphic xmlns:a="http://schemas.openxmlformats.org/drawingml/2006/main">
-                  <a:graphicData uri="http://schemas.microsoft.com/office/word/2010/wordprocessingShape">
-                    <wps:wsp>
-                      <wps:cNvCnPr/>
-                      <wps:spPr>
-                        <a:xfrm>
-                          <a:off x="0" y="0"/>
-                          <a:ext cx="7952" cy="834887"/>
-                        </a:xfrm>
-                        <a:prstGeom prst="line">
-                          <a:avLst/>
-                        </a:prstGeom>
-                      </wps:spPr>
-                      <wps:style>
-                        <a:lnRef idx="1">
-                          <a:schemeClr val="accent1"/>
-                        </a:lnRef>
-                        <a:fillRef idx="0">
-                          <a:schemeClr val="accent1"/>
-                        </a:fillRef>
-                        <a:effectRef idx="0">
-                          <a:schemeClr val="accent1"/>
-                        </a:effectRef>
-                        <a:fontRef idx="minor">
-                          <a:schemeClr val="tx1"/>
-                        </a:fontRef>
-                      </wps:style>
-                      <wps:bodyPr/>
-                    </wps:wsp>
-                  </a:graphicData>
-                </a:graphic>
-              </wp:anchor>
-            </w:drawing>
-          </mc:Choice>
-          <mc:Fallback>
-            <w:pict>
-              <v:line w14:anchorId="30EFF7ED" id="Straight Connector 16" o:spid="_x0000_s1026" style="position:absolute;z-index:251678720;visibility:visible;mso-wrap-style:square;mso-wrap-distance-left:9pt;mso-wrap-distance-top:0;mso-wrap-distance-right:9pt;mso-wrap-distance-bottom:0;mso-position-horizontal:absolute;mso-position-horizontal-relative:text;mso-position-vertical:absolute;mso-position-vertical-relative:text" from="150.15pt,14.95pt" to="150.8pt,80.7pt" o:gfxdata="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" strokecolor="#5b9bd5 [3204]" strokeweight=".5pt">
-                <v:stroke joinstyle="miter"/>
-              </v:line>
-            </w:pict>
-          </mc:Fallback>
-        </mc:AlternateContent>
-      </w:r>
-      <w:r>
-        <w:rPr>
-          <w:rFonts w:ascii="Times New Roman" w:hAnsi="Times New Roman" w:cs="Times New Roman"/>
-          <w:noProof/>
-          <w:color w:val="303030"/>
-          <w:sz w:val="24"/>
-          <w:szCs w:val="24"/>
-          <w:lang w:eastAsia="et-EE"/>
-        </w:rPr>
-        <mc:AlternateContent>
-          <mc:Choice Requires="wps">
-            <w:drawing>
-              <wp:anchor distT="0" distB="0" distL="114300" distR="114300" simplePos="0" relativeHeight="251677696" behindDoc="0" locked="0" layoutInCell="1" allowOverlap="1">
-                <wp:simplePos x="0" y="0"/>
-                <wp:positionH relativeFrom="column">
-                  <wp:posOffset>1024669</wp:posOffset>
-                </wp:positionH>
-                <wp:positionV relativeFrom="paragraph">
-                  <wp:posOffset>133902</wp:posOffset>
-                </wp:positionV>
-                <wp:extent cx="834031" cy="889635"/>
-                <wp:effectExtent l="0" t="0" r="23495" b="24765"/>
-                <wp:wrapNone/>
-                <wp:docPr id="15" name="Straight Connector 15"/>
-                <wp:cNvGraphicFramePr/>
-                <a:graphic xmlns:a="http://schemas.openxmlformats.org/drawingml/2006/main">
-                  <a:graphicData uri="http://schemas.microsoft.com/office/word/2010/wordprocessingShape">
-                    <wps:wsp>
-                      <wps:cNvCnPr/>
-                      <wps:spPr>
-                        <a:xfrm flipH="1">
-                          <a:off x="0" y="0"/>
-                          <a:ext cx="834031" cy="889635"/>
-                        </a:xfrm>
-                        <a:prstGeom prst="line">
-                          <a:avLst/>
-                        </a:prstGeom>
-                      </wps:spPr>
-                      <wps:style>
-                        <a:lnRef idx="1">
-                          <a:schemeClr val="accent1"/>
-                        </a:lnRef>
-                        <a:fillRef idx="0">
-                          <a:schemeClr val="accent1"/>
-                        </a:fillRef>
-                        <a:effectRef idx="0">
-                          <a:schemeClr val="accent1"/>
-                        </a:effectRef>
-                        <a:fontRef idx="minor">
-                          <a:schemeClr val="tx1"/>
-                        </a:fontRef>
-                      </wps:style>
-                      <wps:bodyPr/>
-                    </wps:wsp>
-                  </a:graphicData>
-                </a:graphic>
-              </wp:anchor>
-            </w:drawing>
-          </mc:Choice>
-          <mc:Fallback>
-            <w:pict>
-              <v:line w14:anchorId="49FD4A9C" id="Straight Connector 15" o:spid="_x0000_s1026" style="position:absolute;flip:x;z-index:251677696;visibility:visible;mso-wrap-style:square;mso-wrap-distance-left:9pt;mso-wrap-distance-top:0;mso-wrap-distance-right:9pt;mso-wrap-distance-bottom:0;mso-position-horizontal:absolute;mso-position-horizontal-relative:text;mso-position-vertical:absolute;mso-position-vertical-relative:text" from="80.7pt,10.55pt" to="146.35pt,80.6pt" o:gfxdata="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" strokecolor="#5b9bd5 [3204]" strokeweight=".5pt">
-                <v:stroke joinstyle="miter"/>
-              </v:line>
-            </w:pict>
-          </mc:Fallback>
-        </mc:AlternateContent>
-      </w:r>
-      <w:r>
-        <w:rPr>
-          <w:rFonts w:ascii="Times New Roman" w:hAnsi="Times New Roman" w:cs="Times New Roman"/>
-          <w:noProof/>
-          <w:color w:val="303030"/>
-          <w:sz w:val="24"/>
-          <w:szCs w:val="24"/>
-          <w:lang w:eastAsia="et-EE"/>
-        </w:rPr>
-        <mc:AlternateContent>
-          <mc:Choice Requires="wps">
-            <w:drawing>
-              <wp:anchor distT="0" distB="0" distL="114300" distR="114300" simplePos="0" relativeHeight="251676672" behindDoc="0" locked="0" layoutInCell="1" allowOverlap="1">
-                <wp:simplePos x="0" y="0"/>
-                <wp:positionH relativeFrom="column">
-                  <wp:posOffset>173631</wp:posOffset>
-                </wp:positionH>
-                <wp:positionV relativeFrom="paragraph">
-                  <wp:posOffset>133902</wp:posOffset>
-                </wp:positionV>
-                <wp:extent cx="1630017" cy="890546"/>
-                <wp:effectExtent l="0" t="0" r="27940" b="24130"/>
-                <wp:wrapNone/>
-                <wp:docPr id="14" name="Straight Connector 14"/>
-                <wp:cNvGraphicFramePr/>
-                <a:graphic xmlns:a="http://schemas.openxmlformats.org/drawingml/2006/main">
-                  <a:graphicData uri="http://schemas.microsoft.com/office/word/2010/wordprocessingShape">
-                    <wps:wsp>
-                      <wps:cNvCnPr/>
-                      <wps:spPr>
-                        <a:xfrm flipH="1">
-                          <a:off x="0" y="0"/>
-                          <a:ext cx="1630017" cy="890546"/>
-                        </a:xfrm>
-                        <a:prstGeom prst="line">
-                          <a:avLst/>
-                        </a:prstGeom>
-                      </wps:spPr>
-                      <wps:style>
-                        <a:lnRef idx="1">
-                          <a:schemeClr val="accent1"/>
-                        </a:lnRef>
-                        <a:fillRef idx="0">
-                          <a:schemeClr val="accent1"/>
-                        </a:fillRef>
-                        <a:effectRef idx="0">
-                          <a:schemeClr val="accent1"/>
-                        </a:effectRef>
-                        <a:fontRef idx="minor">
-                          <a:schemeClr val="tx1"/>
-                        </a:fontRef>
-                      </wps:style>
-                      <wps:bodyPr/>
-                    </wps:wsp>
-                  </a:graphicData>
-                </a:graphic>
-              </wp:anchor>
-            </w:drawing>
-          </mc:Choice>
-          <mc:Fallback>
-            <w:pict>
-              <v:line w14:anchorId="01B4747B" id="Straight Connector 14" o:spid="_x0000_s1026" style="position:absolute;flip:x;z-index:251676672;visibility:visible;mso-wrap-style:square;mso-wrap-distance-left:9pt;mso-wrap-distance-top:0;mso-wrap-distance-right:9pt;mso-wrap-distance-bottom:0;mso-position-horizontal:absolute;mso-position-horizontal-relative:text;mso-position-vertical:absolute;mso-position-vertical-relative:text" from="13.65pt,10.55pt" to="142pt,80.65pt" o:gfxdata="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" strokecolor="#5b9bd5 [3204]" strokeweight=".5pt">
-                <v:stroke joinstyle="miter"/>
-              </v:line>
-            </w:pict>
-          </mc:Fallback>
-        </mc:AlternateContent>
-      </w:r>
-      <w:r>
-        <w:rPr>
-          <w:rFonts w:ascii="Times New Roman" w:hAnsi="Times New Roman" w:cs="Times New Roman"/>
-          <w:noProof/>
-          <w:color w:val="303030"/>
-          <w:sz w:val="24"/>
-          <w:szCs w:val="24"/>
-          <w:lang w:eastAsia="et-EE"/>
-        </w:rPr>
-        <mc:AlternateContent>
-          <mc:Choice Requires="wps">
-            <w:drawing>
-              <wp:anchor distT="0" distB="0" distL="114300" distR="114300" simplePos="0" relativeHeight="251675648" behindDoc="0" locked="0" layoutInCell="1" allowOverlap="1">
-                <wp:simplePos x="0" y="0"/>
-                <wp:positionH relativeFrom="column">
-                  <wp:posOffset>1143607</wp:posOffset>
-                </wp:positionH>
-                <wp:positionV relativeFrom="paragraph">
-                  <wp:posOffset>133902</wp:posOffset>
-                </wp:positionV>
-                <wp:extent cx="715507" cy="890546"/>
-                <wp:effectExtent l="0" t="0" r="27940" b="24130"/>
-                <wp:wrapNone/>
-                <wp:docPr id="13" name="Straight Connector 13"/>
-                <wp:cNvGraphicFramePr/>
-                <a:graphic xmlns:a="http://schemas.openxmlformats.org/drawingml/2006/main">
-                  <a:graphicData uri="http://schemas.microsoft.com/office/word/2010/wordprocessingShape">
-                    <wps:wsp>
-                      <wps:cNvCnPr/>
-                      <wps:spPr>
-                        <a:xfrm>
-                          <a:off x="0" y="0"/>
-                          <a:ext cx="715507" cy="890546"/>
-                        </a:xfrm>
-                        <a:prstGeom prst="line">
-                          <a:avLst/>
-                        </a:prstGeom>
-                      </wps:spPr>
-                      <wps:style>
-                        <a:lnRef idx="1">
-                          <a:schemeClr val="accent1"/>
-                        </a:lnRef>
-                        <a:fillRef idx="0">
-                          <a:schemeClr val="accent1"/>
-                        </a:fillRef>
-                        <a:effectRef idx="0">
-                          <a:schemeClr val="accent1"/>
-                        </a:effectRef>
-                        <a:fontRef idx="minor">
-                          <a:schemeClr val="tx1"/>
-                        </a:fontRef>
-                      </wps:style>
-                      <wps:bodyPr/>
-                    </wps:wsp>
-                  </a:graphicData>
-                </a:graphic>
-              </wp:anchor>
-            </w:drawing>
-          </mc:Choice>
-          <mc:Fallback>
-            <w:pict>
-              <v:line w14:anchorId="5D399B16" id="Straight Connector 13" o:spid="_x0000_s1026" style="position:absolute;z-index:251675648;visibility:visible;mso-wrap-style:square;mso-wrap-distance-left:9pt;mso-wrap-distance-top:0;mso-wrap-distance-right:9pt;mso-wrap-distance-bottom:0;mso-position-horizontal:absolute;mso-position-horizontal-relative:text;mso-position-vertical:absolute;mso-position-vertical-relative:text" from="90.05pt,10.55pt" to="146.4pt,80.65pt" o:gfxdata="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" strokecolor="#5b9bd5 [3204]" strokeweight=".5pt">
-                <v:stroke joinstyle="miter"/>
-              </v:line>
-            </w:pict>
-          </mc:Fallback>
-        </mc:AlternateContent>
-      </w:r>
-      <w:r>
-        <w:rPr>
-          <w:rFonts w:ascii="Times New Roman" w:hAnsi="Times New Roman" w:cs="Times New Roman"/>
-          <w:noProof/>
-          <w:color w:val="303030"/>
-          <w:sz w:val="24"/>
-          <w:szCs w:val="24"/>
-          <w:lang w:eastAsia="et-EE"/>
-        </w:rPr>
-        <mc:AlternateContent>
-          <mc:Choice Requires="wps">
-            <w:drawing>
-              <wp:anchor distT="0" distB="0" distL="114300" distR="114300" simplePos="0" relativeHeight="251674624" behindDoc="0" locked="0" layoutInCell="1" allowOverlap="1">
-                <wp:simplePos x="0" y="0"/>
-                <wp:positionH relativeFrom="column">
-                  <wp:posOffset>984388</wp:posOffset>
-                </wp:positionH>
-                <wp:positionV relativeFrom="paragraph">
-                  <wp:posOffset>189506</wp:posOffset>
-                </wp:positionV>
-                <wp:extent cx="40033" cy="834942"/>
-                <wp:effectExtent l="0" t="0" r="36195" b="22860"/>
-                <wp:wrapNone/>
-                <wp:docPr id="12" name="Straight Connector 12"/>
-                <wp:cNvGraphicFramePr/>
-                <a:graphic xmlns:a="http://schemas.openxmlformats.org/drawingml/2006/main">
-                  <a:graphicData uri="http://schemas.microsoft.com/office/word/2010/wordprocessingShape">
-                    <wps:wsp>
-                      <wps:cNvCnPr/>
-                      <wps:spPr>
-                        <a:xfrm>
-                          <a:off x="0" y="0"/>
-                          <a:ext cx="40033" cy="834942"/>
-                        </a:xfrm>
-                        <a:prstGeom prst="line">
-                          <a:avLst/>
-                        </a:prstGeom>
-                      </wps:spPr>
-                      <wps:style>
-                        <a:lnRef idx="1">
-                          <a:schemeClr val="accent1"/>
-                        </a:lnRef>
-                        <a:fillRef idx="0">
-                          <a:schemeClr val="accent1"/>
-                        </a:fillRef>
-                        <a:effectRef idx="0">
-                          <a:schemeClr val="accent1"/>
-                        </a:effectRef>
-                        <a:fontRef idx="minor">
-                          <a:schemeClr val="tx1"/>
-                        </a:fontRef>
-                      </wps:style>
-                      <wps:bodyPr/>
-                    </wps:wsp>
-                  </a:graphicData>
-                </a:graphic>
-              </wp:anchor>
-            </w:drawing>
-          </mc:Choice>
-          <mc:Fallback>
-            <w:pict>
-              <v:line w14:anchorId="6AAF6D22" id="Straight Connector 12" o:spid="_x0000_s1026" style="position:absolute;z-index:251674624;visibility:visible;mso-wrap-style:square;mso-wrap-distance-left:9pt;mso-wrap-distance-top:0;mso-wrap-distance-right:9pt;mso-wrap-distance-bottom:0;mso-position-horizontal:absolute;mso-position-horizontal-relative:text;mso-position-vertical:absolute;mso-position-vertical-relative:text" from="77.5pt,14.9pt" to="80.65pt,80.65pt" o:gfxdata="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" strokecolor="#5b9bd5 [3204]" strokeweight=".5pt">
-                <v:stroke joinstyle="miter"/>
-              </v:line>
-            </w:pict>
-          </mc:Fallback>
-        </mc:AlternateContent>
-      </w:r>
-      <w:r>
-        <w:rPr>
-          <w:rFonts w:ascii="Times New Roman" w:hAnsi="Times New Roman" w:cs="Times New Roman"/>
-          <w:noProof/>
-          <w:color w:val="303030"/>
-          <w:sz w:val="24"/>
-          <w:szCs w:val="24"/>
-          <w:lang w:eastAsia="et-EE"/>
-        </w:rPr>
-        <mc:AlternateContent>
-          <mc:Choice Requires="wps">
-            <w:drawing>
-              <wp:anchor distT="0" distB="0" distL="114300" distR="114300" simplePos="0" relativeHeight="251673600" behindDoc="0" locked="0" layoutInCell="1" allowOverlap="1">
-                <wp:simplePos x="0" y="0"/>
-                <wp:positionH relativeFrom="column">
-                  <wp:posOffset>173300</wp:posOffset>
-                </wp:positionH>
-                <wp:positionV relativeFrom="paragraph">
-                  <wp:posOffset>133902</wp:posOffset>
-                </wp:positionV>
-                <wp:extent cx="739802" cy="890049"/>
-                <wp:effectExtent l="0" t="0" r="22225" b="24765"/>
-                <wp:wrapNone/>
-                <wp:docPr id="11" name="Straight Connector 11"/>
-                <wp:cNvGraphicFramePr/>
-                <a:graphic xmlns:a="http://schemas.openxmlformats.org/drawingml/2006/main">
-                  <a:graphicData uri="http://schemas.microsoft.com/office/word/2010/wordprocessingShape">
-                    <wps:wsp>
-                      <wps:cNvCnPr/>
-                      <wps:spPr>
-                        <a:xfrm flipH="1">
-                          <a:off x="0" y="0"/>
-                          <a:ext cx="739802" cy="890049"/>
-                        </a:xfrm>
-                        <a:prstGeom prst="line">
-                          <a:avLst/>
-                        </a:prstGeom>
-                      </wps:spPr>
-                      <wps:style>
-                        <a:lnRef idx="1">
-                          <a:schemeClr val="accent1"/>
-                        </a:lnRef>
-                        <a:fillRef idx="0">
-                          <a:schemeClr val="accent1"/>
-                        </a:fillRef>
-                        <a:effectRef idx="0">
-                          <a:schemeClr val="accent1"/>
-                        </a:effectRef>
-                        <a:fontRef idx="minor">
-                          <a:schemeClr val="tx1"/>
-                        </a:fontRef>
-                      </wps:style>
-                      <wps:bodyPr/>
-                    </wps:wsp>
-                  </a:graphicData>
-                </a:graphic>
-              </wp:anchor>
-            </w:drawing>
-          </mc:Choice>
-          <mc:Fallback>
-            <w:pict>
-              <v:line w14:anchorId="258DB71A" id="Straight Connector 11" o:spid="_x0000_s1026" style="position:absolute;flip:x;z-index:251673600;visibility:visible;mso-wrap-style:square;mso-wrap-distance-left:9pt;mso-wrap-distance-top:0;mso-wrap-distance-right:9pt;mso-wrap-distance-bottom:0;mso-position-horizontal:absolute;mso-position-horizontal-relative:text;mso-position-vertical:absolute;mso-position-vertical-relative:text" from="13.65pt,10.55pt" to="71.9pt,80.65pt" o:gfxdata="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" strokecolor="#5b9bd5 [3204]" strokeweight=".5pt">
-                <v:stroke joinstyle="miter"/>
-              </v:line>
-            </w:pict>
-          </mc:Fallback>
-        </mc:AlternateContent>
-      </w:r>
-      <w:r>
-        <w:rPr>
-          <w:rFonts w:ascii="Times New Roman" w:hAnsi="Times New Roman" w:cs="Times New Roman"/>
-          <w:noProof/>
-          <w:color w:val="303030"/>
-          <w:sz w:val="24"/>
-          <w:szCs w:val="24"/>
-          <w:lang w:eastAsia="et-EE"/>
-        </w:rPr>
-        <mc:AlternateContent>
-          <mc:Choice Requires="wps">
-            <w:drawing>
-              <wp:anchor distT="0" distB="0" distL="114300" distR="114300" simplePos="0" relativeHeight="251672576" behindDoc="0" locked="0" layoutInCell="1" allowOverlap="1">
-                <wp:simplePos x="0" y="0"/>
-                <wp:positionH relativeFrom="column">
-                  <wp:posOffset>284866</wp:posOffset>
-                </wp:positionH>
-                <wp:positionV relativeFrom="paragraph">
-                  <wp:posOffset>78242</wp:posOffset>
-                </wp:positionV>
-                <wp:extent cx="1574441" cy="946205"/>
-                <wp:effectExtent l="0" t="0" r="26035" b="25400"/>
-                <wp:wrapNone/>
-                <wp:docPr id="10" name="Straight Connector 10"/>
-                <wp:cNvGraphicFramePr/>
-                <a:graphic xmlns:a="http://schemas.openxmlformats.org/drawingml/2006/main">
-                  <a:graphicData uri="http://schemas.microsoft.com/office/word/2010/wordprocessingShape">
-                    <wps:wsp>
-                      <wps:cNvCnPr/>
-                      <wps:spPr>
-                        <a:xfrm>
-                          <a:off x="0" y="0"/>
-                          <a:ext cx="1574441" cy="946205"/>
-                        </a:xfrm>
-                        <a:prstGeom prst="line">
-                          <a:avLst/>
-                        </a:prstGeom>
-                      </wps:spPr>
-                      <wps:style>
-                        <a:lnRef idx="1">
-                          <a:schemeClr val="accent1"/>
-                        </a:lnRef>
-                        <a:fillRef idx="0">
-                          <a:schemeClr val="accent1"/>
-                        </a:fillRef>
-                        <a:effectRef idx="0">
-                          <a:schemeClr val="accent1"/>
-                        </a:effectRef>
-                        <a:fontRef idx="minor">
-                          <a:schemeClr val="tx1"/>
-                        </a:fontRef>
-                      </wps:style>
-                      <wps:bodyPr/>
-                    </wps:wsp>
-                  </a:graphicData>
-                </a:graphic>
-              </wp:anchor>
-            </w:drawing>
-          </mc:Choice>
-          <mc:Fallback>
-            <w:pict>
-              <v:line w14:anchorId="2B23707A" id="Straight Connector 10" o:spid="_x0000_s1026" style="position:absolute;z-index:251672576;visibility:visible;mso-wrap-style:square;mso-wrap-distance-left:9pt;mso-wrap-distance-top:0;mso-wrap-distance-right:9pt;mso-wrap-distance-bottom:0;mso-position-horizontal:absolute;mso-position-horizontal-relative:text;mso-position-vertical:absolute;mso-position-vertical-relative:text" from="22.45pt,6.15pt" to="146.4pt,80.65pt" o:gfxdata="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" strokecolor="#5b9bd5 [3204]" strokeweight=".5pt">
-                <v:stroke joinstyle="miter"/>
-              </v:line>
-            </w:pict>
-          </mc:Fallback>
-        </mc:AlternateContent>
-      </w:r>
-      <w:r>
-        <w:rPr>
-          <w:rFonts w:ascii="Times New Roman" w:hAnsi="Times New Roman" w:cs="Times New Roman"/>
-          <w:noProof/>
-          <w:color w:val="303030"/>
-          <w:sz w:val="24"/>
-          <w:szCs w:val="24"/>
-          <w:lang w:eastAsia="et-EE"/>
-        </w:rPr>
-        <mc:AlternateContent>
-          <mc:Choice Requires="wps">
-            <w:drawing>
-              <wp:anchor distT="0" distB="0" distL="114300" distR="114300" simplePos="0" relativeHeight="251671552" behindDoc="0" locked="0" layoutInCell="1" allowOverlap="1">
-                <wp:simplePos x="0" y="0"/>
-                <wp:positionH relativeFrom="column">
-                  <wp:posOffset>276998</wp:posOffset>
-                </wp:positionH>
-                <wp:positionV relativeFrom="paragraph">
-                  <wp:posOffset>133902</wp:posOffset>
-                </wp:positionV>
-                <wp:extent cx="707748" cy="890546"/>
-                <wp:effectExtent l="0" t="0" r="35560" b="24130"/>
-                <wp:wrapNone/>
-                <wp:docPr id="9" name="Straight Connector 9"/>
-                <wp:cNvGraphicFramePr/>
-                <a:graphic xmlns:a="http://schemas.openxmlformats.org/drawingml/2006/main">
-                  <a:graphicData uri="http://schemas.microsoft.com/office/word/2010/wordprocessingShape">
-                    <wps:wsp>
-                      <wps:cNvCnPr/>
-                      <wps:spPr>
-                        <a:xfrm>
-                          <a:off x="0" y="0"/>
-                          <a:ext cx="707748" cy="890546"/>
-                        </a:xfrm>
-                        <a:prstGeom prst="line">
-                          <a:avLst/>
-                        </a:prstGeom>
-                      </wps:spPr>
-                      <wps:style>
-                        <a:lnRef idx="1">
-                          <a:schemeClr val="accent1"/>
-                        </a:lnRef>
-                        <a:fillRef idx="0">
-                          <a:schemeClr val="accent1"/>
-                        </a:fillRef>
-                        <a:effectRef idx="0">
-                          <a:schemeClr val="accent1"/>
-                        </a:effectRef>
-                        <a:fontRef idx="minor">
-                          <a:schemeClr val="tx1"/>
-                        </a:fontRef>
-                      </wps:style>
-                      <wps:bodyPr/>
-                    </wps:wsp>
-                  </a:graphicData>
-                </a:graphic>
-                <wp14:sizeRelV relativeFrom="margin">
-                  <wp14:pctHeight>0</wp14:pctHeight>
-                </wp14:sizeRelV>
-              </wp:anchor>
-            </w:drawing>
-          </mc:Choice>
-          <mc:Fallback>
-            <w:pict>
-              <v:line w14:anchorId="1308C94C" id="Straight Connector 9" o:spid="_x0000_s1026" style="position:absolute;z-index:251671552;visibility:visible;mso-wrap-style:square;mso-height-percent:0;mso-wrap-distance-left:9pt;mso-wrap-distance-top:0;mso-wrap-distance-right:9pt;mso-wrap-distance-bottom:0;mso-position-horizontal:absolute;mso-position-horizontal-relative:text;mso-position-vertical:absolute;mso-position-vertical-relative:text;mso-height-percent:0;mso-height-relative:margin" from="21.8pt,10.55pt" to="77.55pt,80.65pt" o:gfxdata="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" strokecolor="#5b9bd5 [3204]" strokeweight=".5pt">
-                <v:stroke joinstyle="miter"/>
-              </v:line>
-            </w:pict>
-          </mc:Fallback>
-        </mc:AlternateContent>
-      </w:r>
-      <w:r>
-        <w:rPr>
-          <w:rFonts w:ascii="Times New Roman" w:hAnsi="Times New Roman" w:cs="Times New Roman"/>
-          <w:noProof/>
-          <w:color w:val="303030"/>
-          <w:sz w:val="24"/>
-          <w:szCs w:val="24"/>
-          <w:lang w:eastAsia="et-EE"/>
-        </w:rPr>
-        <mc:AlternateContent>
-          <mc:Choice Requires="wps">
-            <w:drawing>
-              <wp:anchor distT="0" distB="0" distL="114300" distR="114300" simplePos="0" relativeHeight="251670528" behindDoc="0" locked="0" layoutInCell="1" allowOverlap="1">
-                <wp:simplePos x="0" y="0"/>
-                <wp:positionH relativeFrom="column">
-                  <wp:posOffset>165680</wp:posOffset>
-                </wp:positionH>
-                <wp:positionV relativeFrom="paragraph">
-                  <wp:posOffset>189506</wp:posOffset>
-                </wp:positionV>
-                <wp:extent cx="7951" cy="834942"/>
-                <wp:effectExtent l="0" t="0" r="30480" b="22860"/>
-                <wp:wrapNone/>
-                <wp:docPr id="8" name="Straight Connector 8"/>
-                <wp:cNvGraphicFramePr/>
-                <a:graphic xmlns:a="http://schemas.openxmlformats.org/drawingml/2006/main">
-                  <a:graphicData uri="http://schemas.microsoft.com/office/word/2010/wordprocessingShape">
-                    <wps:wsp>
-                      <wps:cNvCnPr/>
-                      <wps:spPr>
-                        <a:xfrm flipH="1">
-                          <a:off x="0" y="0"/>
-                          <a:ext cx="7951" cy="834942"/>
-                        </a:xfrm>
-                        <a:prstGeom prst="line">
-                          <a:avLst/>
-                        </a:prstGeom>
-                      </wps:spPr>
-                      <wps:style>
-                        <a:lnRef idx="1">
-                          <a:schemeClr val="accent1"/>
-                        </a:lnRef>
-                        <a:fillRef idx="0">
-                          <a:schemeClr val="accent1"/>
-                        </a:fillRef>
-                        <a:effectRef idx="0">
-                          <a:schemeClr val="accent1"/>
-                        </a:effectRef>
-                        <a:fontRef idx="minor">
-                          <a:schemeClr val="tx1"/>
-                        </a:fontRef>
-                      </wps:style>
-                      <wps:bodyPr/>
-                    </wps:wsp>
-                  </a:graphicData>
-                </a:graphic>
-              </wp:anchor>
-            </w:drawing>
-          </mc:Choice>
-          <mc:Fallback>
-            <w:pict>
-              <v:line w14:anchorId="1A774A53" id="Straight Connector 8" o:spid="_x0000_s1026" style="position:absolute;flip:x;z-index:251670528;visibility:visible;mso-wrap-style:square;mso-wrap-distance-left:9pt;mso-wrap-distance-top:0;mso-wrap-distance-right:9pt;mso-wrap-distance-bottom:0;mso-position-horizontal:absolute;mso-position-horizontal-relative:text;mso-position-vertical:absolute;mso-position-vertical-relative:text" from="13.05pt,14.9pt" to="13.7pt,80.65pt" o:gfxdata="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" strokecolor="#5b9bd5 [3204]" strokeweight=".5pt">
-                <v:stroke joinstyle="miter"/>
-              </v:line>
-            </w:pict>
-          </mc:Fallback>
-        </mc:AlternateContent>
-      </w:r>
-      <w:r>
-        <w:rPr>
-          <w:rFonts w:ascii="Times New Roman" w:hAnsi="Times New Roman" w:cs="Times New Roman"/>
-          <w:noProof/>
-          <w:color w:val="303030"/>
-          <w:sz w:val="24"/>
-          <w:szCs w:val="24"/>
-          <w:lang w:eastAsia="et-EE"/>
-        </w:rPr>
-        <mc:AlternateContent>
-          <mc:Choice Requires="wps">
-            <w:drawing>
-              <wp:anchor distT="0" distB="0" distL="114300" distR="114300" simplePos="0" relativeHeight="251665408" behindDoc="0" locked="0" layoutInCell="1" allowOverlap="1" wp14:anchorId="2C11FB1F" wp14:editId="48DBAF26">
-                <wp:simplePos x="0" y="0"/>
-                <wp:positionH relativeFrom="column">
-                  <wp:posOffset>55245</wp:posOffset>
-                </wp:positionH>
-                <wp:positionV relativeFrom="paragraph">
-                  <wp:posOffset>1024890</wp:posOffset>
-                </wp:positionV>
-                <wp:extent cx="230587" cy="214685"/>
-                <wp:effectExtent l="0" t="0" r="17145" b="13970"/>
-                <wp:wrapNone/>
-                <wp:docPr id="4" name="Flowchart: Connector 4"/>
-                <wp:cNvGraphicFramePr/>
-                <a:graphic xmlns:a="http://schemas.openxmlformats.org/drawingml/2006/main">
-                  <a:graphicData uri="http://schemas.microsoft.com/office/word/2010/wordprocessingShape">
-                    <wps:wsp>
-                      <wps:cNvSpPr/>
-                      <wps:spPr>
-                        <a:xfrm>
-                          <a:off x="0" y="0"/>
-                          <a:ext cx="230587" cy="214685"/>
-                        </a:xfrm>
-                        <a:prstGeom prst="flowChartConnector">
-                          <a:avLst/>
-                        </a:prstGeom>
-                        <a:solidFill>
-                          <a:srgbClr val="5B9BD5"/>
-                        </a:solidFill>
-                        <a:ln w="12700" cap="flat" cmpd="sng" algn="ctr">
-                          <a:solidFill>
-                            <a:srgbClr val="5B9BD5">
-                              <a:shade val="50000"/>
-                            </a:srgbClr>
-                          </a:solidFill>
-                          <a:prstDash val="solid"/>
-                          <a:miter lim="800000"/>
-                        </a:ln>
-                        <a:effectLst/>
-                      </wps:spPr>
-                      <wps:bodyPr rot="0" spcFirstLastPara="0" vertOverflow="overflow" horzOverflow="overflow" vert="horz" wrap="square" lIns="91440" tIns="45720" rIns="91440" bIns="45720" numCol="1" spcCol="0" rtlCol="0" fromWordArt="0" anchor="ctr" anchorCtr="0" forceAA="0" compatLnSpc="1">
-                        <a:prstTxWarp prst="textNoShape">
-                          <a:avLst/>
-                        </a:prstTxWarp>
-                        <a:noAutofit/>
-                      </wps:bodyPr>
-                    </wps:wsp>
-                  </a:graphicData>
-                </a:graphic>
-              </wp:anchor>
-            </w:drawing>
-          </mc:Choice>
-          <mc:Fallback>
-            <w:pict>
-              <v:shape w14:anchorId="518D1240" id="Flowchart: Connector 4" o:spid="_x0000_s1026" type="#_x0000_t120" style="position:absolute;margin-left:4.35pt;margin-top:80.7pt;width:18.15pt;height:16.9pt;z-index:251665408;visibility:visible;mso-wrap-style:square;mso-wrap-distance-left:9pt;mso-wrap-distance-top:0;mso-wrap-distance-right:9pt;mso-wrap-distance-bottom:0;mso-position-horizontal:absolute;mso-position-horizontal-relative:text;mso-position-vertical:absolute;mso-position-vertical-relative:text;v-text-anchor:middle" o:gfxdata="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" fillcolor="#5b9bd5" strokecolor="#41719c" strokeweight="1pt">
-                <v:stroke joinstyle="miter"/>
-              </v:shape>
-            </w:pict>
-          </mc:Fallback>
-        </mc:AlternateContent>
-      </w:r>
-      <w:r>
-        <w:rPr>
-          <w:rFonts w:ascii="Times New Roman" w:hAnsi="Times New Roman" w:cs="Times New Roman"/>
-          <w:noProof/>
-          <w:color w:val="303030"/>
-          <w:sz w:val="24"/>
-          <w:szCs w:val="24"/>
-          <w:lang w:eastAsia="et-EE"/>
-        </w:rPr>
-        <mc:AlternateContent>
-          <mc:Choice Requires="wps">
-            <w:drawing>
-              <wp:anchor distT="0" distB="0" distL="114300" distR="114300" simplePos="0" relativeHeight="251667456" behindDoc="0" locked="0" layoutInCell="1" allowOverlap="1" wp14:anchorId="66E346ED" wp14:editId="3824DF58">
-                <wp:simplePos x="0" y="0"/>
-                <wp:positionH relativeFrom="column">
-                  <wp:posOffset>913792</wp:posOffset>
-                </wp:positionH>
-                <wp:positionV relativeFrom="paragraph">
-                  <wp:posOffset>1025359</wp:posOffset>
-                </wp:positionV>
-                <wp:extent cx="230587" cy="214685"/>
-                <wp:effectExtent l="0" t="0" r="17145" b="13970"/>
-                <wp:wrapNone/>
-                <wp:docPr id="5" name="Flowchart: Connector 5"/>
-                <wp:cNvGraphicFramePr/>
-                <a:graphic xmlns:a="http://schemas.openxmlformats.org/drawingml/2006/main">
-                  <a:graphicData uri="http://schemas.microsoft.com/office/word/2010/wordprocessingShape">
-                    <wps:wsp>
-                      <wps:cNvSpPr/>
-                      <wps:spPr>
-                        <a:xfrm>
-                          <a:off x="0" y="0"/>
-                          <a:ext cx="230587" cy="214685"/>
-                        </a:xfrm>
-                        <a:prstGeom prst="flowChartConnector">
-                          <a:avLst/>
-                        </a:prstGeom>
-                        <a:solidFill>
-                          <a:srgbClr val="5B9BD5"/>
-                        </a:solidFill>
-                        <a:ln w="12700" cap="flat" cmpd="sng" algn="ctr">
-                          <a:solidFill>
-                            <a:srgbClr val="5B9BD5">
-                              <a:shade val="50000"/>
-                            </a:srgbClr>
-                          </a:solidFill>
-                          <a:prstDash val="solid"/>
-                          <a:miter lim="800000"/>
-                        </a:ln>
-                        <a:effectLst/>
-                      </wps:spPr>
-                      <wps:bodyPr rot="0" spcFirstLastPara="0" vertOverflow="overflow" horzOverflow="overflow" vert="horz" wrap="square" lIns="91440" tIns="45720" rIns="91440" bIns="45720" numCol="1" spcCol="0" rtlCol="0" fromWordArt="0" anchor="ctr" anchorCtr="0" forceAA="0" compatLnSpc="1">
-                        <a:prstTxWarp prst="textNoShape">
-                          <a:avLst/>
-                        </a:prstTxWarp>
-                        <a:noAutofit/>
-                      </wps:bodyPr>
-                    </wps:wsp>
-                  </a:graphicData>
-                </a:graphic>
-              </wp:anchor>
-            </w:drawing>
-          </mc:Choice>
-          <mc:Fallback>
-            <w:pict>
-              <v:shape w14:anchorId="5DAD6039" id="Flowchart: Connector 5" o:spid="_x0000_s1026" type="#_x0000_t120" style="position:absolute;margin-left:71.95pt;margin-top:80.75pt;width:18.15pt;height:16.9pt;z-index:251667456;visibility:visible;mso-wrap-style:square;mso-wrap-distance-left:9pt;mso-wrap-distance-top:0;mso-wrap-distance-right:9pt;mso-wrap-distance-bottom:0;mso-position-horizontal:absolute;mso-position-horizontal-relative:text;mso-position-vertical:absolute;mso-position-vertical-relative:text;v-text-anchor:middle" o:gfxdata="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" fillcolor="#5b9bd5" strokecolor="#41719c" strokeweight="1pt">
-                <v:stroke joinstyle="miter"/>
-              </v:shape>
-            </w:pict>
-          </mc:Fallback>
-        </mc:AlternateContent>
-      </w:r>
-      <w:r>
-        <w:rPr>
-          <w:rFonts w:ascii="Times New Roman" w:hAnsi="Times New Roman" w:cs="Times New Roman"/>
-          <w:noProof/>
-          <w:color w:val="303030"/>
-          <w:sz w:val="24"/>
-          <w:szCs w:val="24"/>
-          <w:lang w:eastAsia="et-EE"/>
-        </w:rPr>
-        <mc:AlternateContent>
-          <mc:Choice Requires="wps">
-            <w:drawing>
-              <wp:anchor distT="0" distB="0" distL="114300" distR="114300" simplePos="0" relativeHeight="251669504" behindDoc="0" locked="0" layoutInCell="1" allowOverlap="1" wp14:anchorId="7999065C" wp14:editId="7E95FDFD">
-                <wp:simplePos x="0" y="0"/>
-                <wp:positionH relativeFrom="column">
-                  <wp:posOffset>1804531</wp:posOffset>
-                </wp:positionH>
-                <wp:positionV relativeFrom="paragraph">
-                  <wp:posOffset>1025359</wp:posOffset>
-                </wp:positionV>
-                <wp:extent cx="230587" cy="214685"/>
-                <wp:effectExtent l="0" t="0" r="17145" b="13970"/>
-                <wp:wrapNone/>
-                <wp:docPr id="6" name="Flowchart: Connector 6"/>
-                <wp:cNvGraphicFramePr/>
-                <a:graphic xmlns:a="http://schemas.openxmlformats.org/drawingml/2006/main">
-                  <a:graphicData uri="http://schemas.microsoft.com/office/word/2010/wordprocessingShape">
-                    <wps:wsp>
-                      <wps:cNvSpPr/>
-                      <wps:spPr>
-                        <a:xfrm>
-                          <a:off x="0" y="0"/>
-                          <a:ext cx="230587" cy="214685"/>
-                        </a:xfrm>
-                        <a:prstGeom prst="flowChartConnector">
-                          <a:avLst/>
-                        </a:prstGeom>
-                        <a:solidFill>
-                          <a:srgbClr val="5B9BD5"/>
-                        </a:solidFill>
-                        <a:ln w="12700" cap="flat" cmpd="sng" algn="ctr">
-                          <a:solidFill>
-                            <a:srgbClr val="5B9BD5">
-                              <a:shade val="50000"/>
-                            </a:srgbClr>
-                          </a:solidFill>
-                          <a:prstDash val="solid"/>
-                          <a:miter lim="800000"/>
-                        </a:ln>
-                        <a:effectLst/>
-                      </wps:spPr>
-                      <wps:bodyPr rot="0" spcFirstLastPara="0" vertOverflow="overflow" horzOverflow="overflow" vert="horz" wrap="square" lIns="91440" tIns="45720" rIns="91440" bIns="45720" numCol="1" spcCol="0" rtlCol="0" fromWordArt="0" anchor="ctr" anchorCtr="0" forceAA="0" compatLnSpc="1">
-                        <a:prstTxWarp prst="textNoShape">
-                          <a:avLst/>
-                        </a:prstTxWarp>
-                        <a:noAutofit/>
-                      </wps:bodyPr>
-                    </wps:wsp>
-                  </a:graphicData>
-                </a:graphic>
-              </wp:anchor>
-            </w:drawing>
-          </mc:Choice>
-          <mc:Fallback>
-            <w:pict>
-              <v:shape w14:anchorId="257D1CCF" id="Flowchart: Connector 6" o:spid="_x0000_s1026" type="#_x0000_t120" style="position:absolute;margin-left:142.1pt;margin-top:80.75pt;width:18.15pt;height:16.9pt;z-index:251669504;visibility:visible;mso-wrap-style:square;mso-wrap-distance-left:9pt;mso-wrap-distance-top:0;mso-wrap-distance-right:9pt;mso-wrap-distance-bottom:0;mso-position-horizontal:absolute;mso-position-horizontal-relative:text;mso-position-vertical:absolute;mso-position-vertical-relative:text;v-text-anchor:middle" o:gfxdata="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" fillcolor="#5b9bd5" strokecolor="#41719c" strokeweight="1pt">
-                <v:stroke joinstyle="miter"/>
-              </v:shape>
             </w:pict>
           </mc:Fallback>
         </mc:AlternateContent>
@@ -2606,4 +3286,16 @@
     </a:ext>
   </a:extLst>
 </a:theme>
+</file>
+
+<file path=customXml/item1.xml><?xml version="1.0" encoding="utf-8"?>
+<b:Sources xmlns:b="http://schemas.openxmlformats.org/officeDocument/2006/bibliography" xmlns="http://schemas.openxmlformats.org/officeDocument/2006/bibliography" SelectedStyle="\APASixthEditionOfficeOnline.xsl" StyleName="APA" Version="6"/>
+</file>
+
+<file path=customXml/itemProps1.xml><?xml version="1.0" encoding="utf-8"?>
+<ds:datastoreItem xmlns:ds="http://schemas.openxmlformats.org/officeDocument/2006/customXml" ds:itemID="{32A16389-250B-4985-9B3E-A98034AE0185}">
+  <ds:schemaRefs>
+    <ds:schemaRef ds:uri="http://schemas.openxmlformats.org/officeDocument/2006/bibliography"/>
+  </ds:schemaRefs>
+</ds:datastoreItem>
 </file>
</xml_diff>